<commit_message>
changed lots of codes and templates
</commit_message>
<xml_diff>
--- a/libs/templates/hyh56/ied_cover.docx
+++ b/libs/templates/hyh56/ied_cover.docx
@@ -66,12 +66,6 @@
         <w:gridCol w:w="490"/>
       </w:tblGrid>
       <w:tr>
-        <w:tblPrEx>
-          <w:tblCellMar>
-            <w:top w:w="0" w:type="dxa"/>
-            <w:bottom w:w="0" w:type="dxa"/>
-          </w:tblCellMar>
-        </w:tblPrEx>
         <w:trPr>
           <w:cantSplit/>
           <w:trHeight w:val="675"/>
@@ -92,7 +86,7 @@
               <w:spacing w:line="240" w:lineRule="auto"/>
               <w:jc w:val="center"/>
               <w:rPr>
-                <w:rFonts w:ascii="Times New Roman" w:hAnsi="Times New Roman" w:hint="eastAsia"/>
+                <w:rFonts w:ascii="Times New Roman" w:hAnsi="Times New Roman"/>
                 <w:sz w:val="24"/>
                 <w:lang w:eastAsia="zh-CN"/>
               </w:rPr>
@@ -116,7 +110,7 @@
               <w:spacing w:line="240" w:lineRule="auto"/>
               <w:jc w:val="center"/>
               <w:rPr>
-                <w:rFonts w:ascii="Times New Roman" w:hAnsi="Times New Roman" w:hint="eastAsia"/>
+                <w:rFonts w:ascii="Times New Roman" w:hAnsi="Times New Roman"/>
                 <w:sz w:val="24"/>
                 <w:lang w:eastAsia="zh-CN"/>
               </w:rPr>
@@ -140,7 +134,7 @@
               <w:spacing w:line="240" w:lineRule="auto"/>
               <w:jc w:val="center"/>
               <w:rPr>
-                <w:rFonts w:ascii="Times New Roman" w:hAnsi="Times New Roman" w:hint="eastAsia"/>
+                <w:rFonts w:ascii="Times New Roman" w:hAnsi="Times New Roman"/>
                 <w:sz w:val="24"/>
                 <w:lang w:eastAsia="zh-CN"/>
               </w:rPr>
@@ -164,7 +158,7 @@
               <w:spacing w:line="240" w:lineRule="auto"/>
               <w:jc w:val="center"/>
               <w:rPr>
-                <w:rFonts w:ascii="Times New Roman" w:hAnsi="Times New Roman" w:hint="eastAsia"/>
+                <w:rFonts w:ascii="Times New Roman" w:hAnsi="Times New Roman"/>
                 <w:lang w:eastAsia="zh-CN"/>
               </w:rPr>
             </w:pPr>
@@ -187,7 +181,7 @@
               <w:spacing w:line="240" w:lineRule="auto"/>
               <w:jc w:val="center"/>
               <w:rPr>
-                <w:rFonts w:ascii="Times New Roman" w:hAnsi="Times New Roman" w:hint="eastAsia"/>
+                <w:rFonts w:ascii="Times New Roman" w:hAnsi="Times New Roman"/>
                 <w:lang w:eastAsia="zh-CN"/>
               </w:rPr>
             </w:pPr>
@@ -210,7 +204,7 @@
               <w:spacing w:line="240" w:lineRule="auto"/>
               <w:jc w:val="center"/>
               <w:rPr>
-                <w:rFonts w:ascii="Times New Roman" w:hAnsi="Times New Roman" w:hint="eastAsia"/>
+                <w:rFonts w:ascii="Times New Roman" w:hAnsi="Times New Roman"/>
                 <w:lang w:eastAsia="zh-CN"/>
               </w:rPr>
             </w:pPr>
@@ -233,7 +227,7 @@
               <w:spacing w:line="240" w:lineRule="auto"/>
               <w:jc w:val="center"/>
               <w:rPr>
-                <w:rFonts w:ascii="Times New Roman" w:hAnsi="Times New Roman" w:hint="eastAsia"/>
+                <w:rFonts w:ascii="Times New Roman" w:hAnsi="Times New Roman"/>
                 <w:lang w:eastAsia="zh-CN"/>
               </w:rPr>
             </w:pPr>
@@ -256,7 +250,7 @@
               <w:spacing w:line="240" w:lineRule="auto"/>
               <w:jc w:val="center"/>
               <w:rPr>
-                <w:rFonts w:ascii="Times New Roman" w:hAnsi="Times New Roman" w:hint="eastAsia"/>
+                <w:rFonts w:ascii="Times New Roman" w:hAnsi="Times New Roman"/>
                 <w:sz w:val="24"/>
                 <w:lang w:eastAsia="zh-CN"/>
               </w:rPr>
@@ -265,12 +259,6 @@
         </w:tc>
       </w:tr>
       <w:tr>
-        <w:tblPrEx>
-          <w:tblCellMar>
-            <w:top w:w="0" w:type="dxa"/>
-            <w:bottom w:w="0" w:type="dxa"/>
-          </w:tblCellMar>
-        </w:tblPrEx>
         <w:trPr>
           <w:cantSplit/>
           <w:trHeight w:val="675"/>
@@ -279,404 +267,6 @@
           <w:tcPr>
             <w:tcW w:w="572" w:type="dxa"/>
             <w:tcBorders>
-              <w:top w:val="single" w:sz="4" w:space="0" w:color="auto"/>
-              <w:left w:val="single" w:sz="18" w:space="0" w:color="auto"/>
-              <w:bottom w:val="single" w:sz="6" w:space="0" w:color="auto"/>
-              <w:right w:val="single" w:sz="4" w:space="0" w:color="auto"/>
-            </w:tcBorders>
-            <w:vAlign w:val="center"/>
-          </w:tcPr>
-          <w:p>
-            <w:pPr>
-              <w:spacing w:line="240" w:lineRule="auto"/>
-              <w:jc w:val="center"/>
-              <w:rPr>
-                <w:rFonts w:ascii="Times New Roman" w:hAnsi="Times New Roman" w:hint="eastAsia"/>
-                <w:sz w:val="24"/>
-                <w:lang w:eastAsia="zh-CN"/>
-              </w:rPr>
-            </w:pPr>
-          </w:p>
-        </w:tc>
-        <w:tc>
-          <w:tcPr>
-            <w:tcW w:w="1266" w:type="dxa"/>
-            <w:gridSpan w:val="5"/>
-            <w:tcBorders>
-              <w:top w:val="single" w:sz="4" w:space="0" w:color="auto"/>
-              <w:left w:val="single" w:sz="4" w:space="0" w:color="auto"/>
-              <w:bottom w:val="single" w:sz="6" w:space="0" w:color="auto"/>
-              <w:right w:val="single" w:sz="4" w:space="0" w:color="auto"/>
-            </w:tcBorders>
-            <w:vAlign w:val="center"/>
-          </w:tcPr>
-          <w:p>
-            <w:pPr>
-              <w:spacing w:line="240" w:lineRule="auto"/>
-              <w:jc w:val="center"/>
-              <w:rPr>
-                <w:rFonts w:ascii="Times New Roman" w:hAnsi="Times New Roman" w:hint="eastAsia"/>
-                <w:sz w:val="24"/>
-                <w:lang w:eastAsia="zh-CN"/>
-              </w:rPr>
-            </w:pPr>
-          </w:p>
-        </w:tc>
-        <w:tc>
-          <w:tcPr>
-            <w:tcW w:w="710" w:type="dxa"/>
-            <w:gridSpan w:val="5"/>
-            <w:tcBorders>
-              <w:top w:val="single" w:sz="4" w:space="0" w:color="auto"/>
-              <w:left w:val="single" w:sz="4" w:space="0" w:color="auto"/>
-              <w:bottom w:val="single" w:sz="6" w:space="0" w:color="auto"/>
-              <w:right w:val="single" w:sz="4" w:space="0" w:color="auto"/>
-            </w:tcBorders>
-            <w:vAlign w:val="center"/>
-          </w:tcPr>
-          <w:p>
-            <w:pPr>
-              <w:spacing w:line="240" w:lineRule="auto"/>
-              <w:jc w:val="center"/>
-              <w:rPr>
-                <w:rFonts w:ascii="Times New Roman" w:hAnsi="Times New Roman" w:hint="eastAsia"/>
-                <w:sz w:val="24"/>
-                <w:lang w:eastAsia="zh-CN"/>
-              </w:rPr>
-            </w:pPr>
-          </w:p>
-        </w:tc>
-        <w:tc>
-          <w:tcPr>
-            <w:tcW w:w="1320" w:type="dxa"/>
-            <w:gridSpan w:val="7"/>
-            <w:tcBorders>
-              <w:top w:val="single" w:sz="4" w:space="0" w:color="auto"/>
-              <w:left w:val="single" w:sz="4" w:space="0" w:color="auto"/>
-              <w:bottom w:val="single" w:sz="6" w:space="0" w:color="auto"/>
-              <w:right w:val="single" w:sz="4" w:space="0" w:color="auto"/>
-            </w:tcBorders>
-            <w:vAlign w:val="center"/>
-          </w:tcPr>
-          <w:p>
-            <w:pPr>
-              <w:spacing w:line="240" w:lineRule="auto"/>
-              <w:jc w:val="center"/>
-              <w:rPr>
-                <w:rFonts w:ascii="Times New Roman" w:hAnsi="Times New Roman" w:hint="eastAsia"/>
-                <w:lang w:eastAsia="zh-CN"/>
-              </w:rPr>
-            </w:pPr>
-          </w:p>
-        </w:tc>
-        <w:tc>
-          <w:tcPr>
-            <w:tcW w:w="1320" w:type="dxa"/>
-            <w:gridSpan w:val="7"/>
-            <w:tcBorders>
-              <w:top w:val="single" w:sz="4" w:space="0" w:color="auto"/>
-              <w:left w:val="single" w:sz="4" w:space="0" w:color="auto"/>
-              <w:bottom w:val="single" w:sz="6" w:space="0" w:color="auto"/>
-              <w:right w:val="single" w:sz="4" w:space="0" w:color="auto"/>
-            </w:tcBorders>
-            <w:vAlign w:val="center"/>
-          </w:tcPr>
-          <w:p>
-            <w:pPr>
-              <w:spacing w:line="240" w:lineRule="auto"/>
-              <w:jc w:val="center"/>
-              <w:rPr>
-                <w:rFonts w:ascii="Times New Roman" w:hAnsi="Times New Roman" w:hint="eastAsia"/>
-                <w:lang w:eastAsia="zh-CN"/>
-              </w:rPr>
-            </w:pPr>
-          </w:p>
-        </w:tc>
-        <w:tc>
-          <w:tcPr>
-            <w:tcW w:w="1320" w:type="dxa"/>
-            <w:gridSpan w:val="7"/>
-            <w:tcBorders>
-              <w:top w:val="single" w:sz="4" w:space="0" w:color="auto"/>
-              <w:left w:val="single" w:sz="4" w:space="0" w:color="auto"/>
-              <w:bottom w:val="single" w:sz="6" w:space="0" w:color="auto"/>
-              <w:right w:val="single" w:sz="4" w:space="0" w:color="auto"/>
-            </w:tcBorders>
-            <w:vAlign w:val="center"/>
-          </w:tcPr>
-          <w:p>
-            <w:pPr>
-              <w:spacing w:line="240" w:lineRule="auto"/>
-              <w:jc w:val="center"/>
-              <w:rPr>
-                <w:rFonts w:ascii="Times New Roman" w:hAnsi="Times New Roman" w:hint="eastAsia"/>
-                <w:lang w:eastAsia="zh-CN"/>
-              </w:rPr>
-            </w:pPr>
-          </w:p>
-        </w:tc>
-        <w:tc>
-          <w:tcPr>
-            <w:tcW w:w="1320" w:type="dxa"/>
-            <w:gridSpan w:val="7"/>
-            <w:tcBorders>
-              <w:top w:val="single" w:sz="4" w:space="0" w:color="auto"/>
-              <w:left w:val="single" w:sz="4" w:space="0" w:color="auto"/>
-              <w:bottom w:val="single" w:sz="6" w:space="0" w:color="auto"/>
-              <w:right w:val="single" w:sz="4" w:space="0" w:color="auto"/>
-            </w:tcBorders>
-            <w:vAlign w:val="center"/>
-          </w:tcPr>
-          <w:p>
-            <w:pPr>
-              <w:spacing w:line="240" w:lineRule="auto"/>
-              <w:jc w:val="center"/>
-              <w:rPr>
-                <w:rFonts w:ascii="Times New Roman" w:hAnsi="Times New Roman" w:hint="eastAsia"/>
-                <w:lang w:eastAsia="zh-CN"/>
-              </w:rPr>
-            </w:pPr>
-          </w:p>
-        </w:tc>
-        <w:tc>
-          <w:tcPr>
-            <w:tcW w:w="2685" w:type="dxa"/>
-            <w:gridSpan w:val="11"/>
-            <w:tcBorders>
-              <w:top w:val="single" w:sz="4" w:space="0" w:color="auto"/>
-              <w:left w:val="single" w:sz="4" w:space="0" w:color="auto"/>
-              <w:bottom w:val="single" w:sz="6" w:space="0" w:color="auto"/>
-              <w:right w:val="single" w:sz="18" w:space="0" w:color="auto"/>
-            </w:tcBorders>
-            <w:vAlign w:val="center"/>
-          </w:tcPr>
-          <w:p>
-            <w:pPr>
-              <w:spacing w:line="240" w:lineRule="auto"/>
-              <w:jc w:val="center"/>
-              <w:rPr>
-                <w:rFonts w:ascii="Times New Roman" w:hAnsi="Times New Roman" w:hint="eastAsia"/>
-                <w:sz w:val="24"/>
-                <w:lang w:eastAsia="zh-CN"/>
-              </w:rPr>
-            </w:pPr>
-          </w:p>
-        </w:tc>
-      </w:tr>
-      <w:tr>
-        <w:tblPrEx>
-          <w:tblCellMar>
-            <w:top w:w="0" w:type="dxa"/>
-            <w:bottom w:w="0" w:type="dxa"/>
-          </w:tblCellMar>
-        </w:tblPrEx>
-        <w:trPr>
-          <w:cantSplit/>
-          <w:trHeight w:val="675"/>
-        </w:trPr>
-        <w:tc>
-          <w:tcPr>
-            <w:tcW w:w="572" w:type="dxa"/>
-            <w:tcBorders>
-              <w:top w:val="single" w:sz="4" w:space="0" w:color="auto"/>
-              <w:left w:val="single" w:sz="18" w:space="0" w:color="auto"/>
-              <w:bottom w:val="single" w:sz="6" w:space="0" w:color="auto"/>
-              <w:right w:val="single" w:sz="4" w:space="0" w:color="auto"/>
-            </w:tcBorders>
-            <w:vAlign w:val="center"/>
-          </w:tcPr>
-          <w:p>
-            <w:pPr>
-              <w:spacing w:line="240" w:lineRule="auto"/>
-              <w:jc w:val="center"/>
-              <w:rPr>
-                <w:rFonts w:ascii="Times New Roman" w:hAnsi="Times New Roman" w:hint="eastAsia"/>
-                <w:sz w:val="24"/>
-                <w:lang w:eastAsia="zh-CN"/>
-              </w:rPr>
-            </w:pPr>
-          </w:p>
-        </w:tc>
-        <w:tc>
-          <w:tcPr>
-            <w:tcW w:w="1266" w:type="dxa"/>
-            <w:gridSpan w:val="5"/>
-            <w:tcBorders>
-              <w:top w:val="single" w:sz="4" w:space="0" w:color="auto"/>
-              <w:left w:val="single" w:sz="4" w:space="0" w:color="auto"/>
-              <w:bottom w:val="single" w:sz="6" w:space="0" w:color="auto"/>
-              <w:right w:val="single" w:sz="4" w:space="0" w:color="auto"/>
-            </w:tcBorders>
-            <w:vAlign w:val="center"/>
-          </w:tcPr>
-          <w:p>
-            <w:pPr>
-              <w:spacing w:line="240" w:lineRule="auto"/>
-              <w:jc w:val="center"/>
-              <w:rPr>
-                <w:rFonts w:ascii="Times New Roman" w:hAnsi="Times New Roman" w:hint="eastAsia"/>
-                <w:sz w:val="24"/>
-                <w:lang w:eastAsia="zh-CN"/>
-              </w:rPr>
-            </w:pPr>
-          </w:p>
-        </w:tc>
-        <w:tc>
-          <w:tcPr>
-            <w:tcW w:w="710" w:type="dxa"/>
-            <w:gridSpan w:val="5"/>
-            <w:tcBorders>
-              <w:top w:val="single" w:sz="4" w:space="0" w:color="auto"/>
-              <w:left w:val="single" w:sz="4" w:space="0" w:color="auto"/>
-              <w:bottom w:val="single" w:sz="6" w:space="0" w:color="auto"/>
-              <w:right w:val="single" w:sz="4" w:space="0" w:color="auto"/>
-            </w:tcBorders>
-            <w:vAlign w:val="center"/>
-          </w:tcPr>
-          <w:p>
-            <w:pPr>
-              <w:spacing w:line="240" w:lineRule="auto"/>
-              <w:jc w:val="center"/>
-              <w:rPr>
-                <w:rFonts w:ascii="Times New Roman" w:hAnsi="Times New Roman" w:hint="eastAsia"/>
-                <w:sz w:val="24"/>
-                <w:lang w:eastAsia="zh-CN"/>
-              </w:rPr>
-            </w:pPr>
-          </w:p>
-        </w:tc>
-        <w:tc>
-          <w:tcPr>
-            <w:tcW w:w="1320" w:type="dxa"/>
-            <w:gridSpan w:val="7"/>
-            <w:tcBorders>
-              <w:top w:val="single" w:sz="4" w:space="0" w:color="auto"/>
-              <w:left w:val="single" w:sz="4" w:space="0" w:color="auto"/>
-              <w:bottom w:val="single" w:sz="6" w:space="0" w:color="auto"/>
-              <w:right w:val="single" w:sz="4" w:space="0" w:color="auto"/>
-            </w:tcBorders>
-            <w:vAlign w:val="center"/>
-          </w:tcPr>
-          <w:p>
-            <w:pPr>
-              <w:spacing w:line="240" w:lineRule="auto"/>
-              <w:jc w:val="center"/>
-              <w:rPr>
-                <w:rFonts w:ascii="Times New Roman" w:hAnsi="Times New Roman" w:hint="eastAsia"/>
-                <w:lang w:eastAsia="zh-CN"/>
-              </w:rPr>
-            </w:pPr>
-          </w:p>
-        </w:tc>
-        <w:tc>
-          <w:tcPr>
-            <w:tcW w:w="1320" w:type="dxa"/>
-            <w:gridSpan w:val="7"/>
-            <w:tcBorders>
-              <w:top w:val="single" w:sz="4" w:space="0" w:color="auto"/>
-              <w:left w:val="single" w:sz="4" w:space="0" w:color="auto"/>
-              <w:bottom w:val="single" w:sz="6" w:space="0" w:color="auto"/>
-              <w:right w:val="single" w:sz="4" w:space="0" w:color="auto"/>
-            </w:tcBorders>
-            <w:vAlign w:val="center"/>
-          </w:tcPr>
-          <w:p>
-            <w:pPr>
-              <w:spacing w:line="240" w:lineRule="auto"/>
-              <w:jc w:val="center"/>
-              <w:rPr>
-                <w:rFonts w:ascii="Times New Roman" w:hAnsi="Times New Roman" w:hint="eastAsia"/>
-                <w:lang w:eastAsia="zh-CN"/>
-              </w:rPr>
-            </w:pPr>
-          </w:p>
-        </w:tc>
-        <w:tc>
-          <w:tcPr>
-            <w:tcW w:w="1320" w:type="dxa"/>
-            <w:gridSpan w:val="7"/>
-            <w:tcBorders>
-              <w:top w:val="single" w:sz="4" w:space="0" w:color="auto"/>
-              <w:left w:val="single" w:sz="4" w:space="0" w:color="auto"/>
-              <w:bottom w:val="single" w:sz="6" w:space="0" w:color="auto"/>
-              <w:right w:val="single" w:sz="4" w:space="0" w:color="auto"/>
-            </w:tcBorders>
-            <w:vAlign w:val="center"/>
-          </w:tcPr>
-          <w:p>
-            <w:pPr>
-              <w:spacing w:line="240" w:lineRule="auto"/>
-              <w:jc w:val="center"/>
-              <w:rPr>
-                <w:rFonts w:ascii="Times New Roman" w:hAnsi="Times New Roman" w:hint="eastAsia"/>
-                <w:lang w:eastAsia="zh-CN"/>
-              </w:rPr>
-            </w:pPr>
-          </w:p>
-        </w:tc>
-        <w:tc>
-          <w:tcPr>
-            <w:tcW w:w="1320" w:type="dxa"/>
-            <w:gridSpan w:val="7"/>
-            <w:tcBorders>
-              <w:top w:val="single" w:sz="4" w:space="0" w:color="auto"/>
-              <w:left w:val="single" w:sz="4" w:space="0" w:color="auto"/>
-              <w:bottom w:val="single" w:sz="6" w:space="0" w:color="auto"/>
-              <w:right w:val="single" w:sz="4" w:space="0" w:color="auto"/>
-            </w:tcBorders>
-            <w:vAlign w:val="center"/>
-          </w:tcPr>
-          <w:p>
-            <w:pPr>
-              <w:spacing w:line="240" w:lineRule="auto"/>
-              <w:jc w:val="center"/>
-              <w:rPr>
-                <w:rFonts w:ascii="Times New Roman" w:hAnsi="Times New Roman" w:hint="eastAsia"/>
-                <w:lang w:eastAsia="zh-CN"/>
-              </w:rPr>
-            </w:pPr>
-          </w:p>
-        </w:tc>
-        <w:tc>
-          <w:tcPr>
-            <w:tcW w:w="2685" w:type="dxa"/>
-            <w:gridSpan w:val="11"/>
-            <w:tcBorders>
-              <w:top w:val="single" w:sz="4" w:space="0" w:color="auto"/>
-              <w:left w:val="single" w:sz="4" w:space="0" w:color="auto"/>
-              <w:bottom w:val="single" w:sz="6" w:space="0" w:color="auto"/>
-              <w:right w:val="single" w:sz="18" w:space="0" w:color="auto"/>
-            </w:tcBorders>
-            <w:vAlign w:val="center"/>
-          </w:tcPr>
-          <w:p>
-            <w:pPr>
-              <w:spacing w:line="240" w:lineRule="auto"/>
-              <w:jc w:val="center"/>
-              <w:rPr>
-                <w:rFonts w:ascii="Times New Roman" w:hAnsi="Times New Roman" w:hint="eastAsia"/>
-                <w:sz w:val="24"/>
-                <w:lang w:eastAsia="zh-CN"/>
-              </w:rPr>
-            </w:pPr>
-          </w:p>
-        </w:tc>
-      </w:tr>
-      <w:tr>
-        <w:tblPrEx>
-          <w:tblCellMar>
-            <w:top w:w="0" w:type="dxa"/>
-            <w:bottom w:w="0" w:type="dxa"/>
-          </w:tblCellMar>
-        </w:tblPrEx>
-        <w:trPr>
-          <w:cantSplit/>
-          <w:trHeight w:val="675"/>
-        </w:trPr>
-        <w:tc>
-          <w:tcPr>
-            <w:tcW w:w="572" w:type="dxa"/>
-            <w:tcBorders>
               <w:top w:val="single" w:sz="6" w:space="0" w:color="auto"/>
               <w:left w:val="single" w:sz="18" w:space="0" w:color="auto"/>
               <w:right w:val="single" w:sz="6" w:space="0" w:color="auto"/>
@@ -841,7 +431,16 @@
                 <w:rFonts w:ascii="Times New Roman" w:hAnsi="Times New Roman"/>
                 <w:lang w:val="en-US" w:eastAsia="zh-CN"/>
               </w:rPr>
-              <w:t>c_b</w:t>
+              <w:t>c_</w:t>
+            </w:r>
+            <w:bookmarkStart w:id="0" w:name="_GoBack"/>
+            <w:bookmarkEnd w:id="0"/>
+            <w:r>
+              <w:rPr>
+                <w:rFonts w:ascii="Times New Roman" w:hAnsi="Times New Roman"/>
+                <w:lang w:val="en-US" w:eastAsia="zh-CN"/>
+              </w:rPr>
+              <w:t>b</w:t>
             </w:r>
             <w:proofErr w:type="spellEnd"/>
             <w:r>
@@ -985,12 +584,6 @@
         </w:tc>
       </w:tr>
       <w:tr>
-        <w:tblPrEx>
-          <w:tblCellMar>
-            <w:top w:w="0" w:type="dxa"/>
-            <w:bottom w:w="0" w:type="dxa"/>
-          </w:tblCellMar>
-        </w:tblPrEx>
         <w:trPr>
           <w:cantSplit/>
           <w:trHeight w:hRule="exact" w:val="450"/>
@@ -1011,7 +604,7 @@
               <w:spacing w:line="240" w:lineRule="auto"/>
               <w:jc w:val="center"/>
               <w:rPr>
-                <w:rFonts w:ascii="Times New Roman" w:hAnsi="Times New Roman" w:hint="eastAsia"/>
+                <w:rFonts w:ascii="Times New Roman" w:hAnsi="Times New Roman"/>
                 <w:b/>
                 <w:sz w:val="18"/>
                 <w:szCs w:val="18"/>
@@ -1047,7 +640,7 @@
               <w:spacing w:line="240" w:lineRule="auto"/>
               <w:jc w:val="center"/>
               <w:rPr>
-                <w:rFonts w:ascii="Times New Roman" w:hAnsi="Times New Roman" w:hint="eastAsia"/>
+                <w:rFonts w:ascii="Times New Roman" w:hAnsi="Times New Roman"/>
                 <w:b/>
                 <w:sz w:val="18"/>
                 <w:szCs w:val="18"/>
@@ -1083,7 +676,7 @@
               <w:spacing w:line="240" w:lineRule="auto"/>
               <w:jc w:val="center"/>
               <w:rPr>
-                <w:rFonts w:ascii="Times New Roman" w:hAnsi="Times New Roman" w:hint="eastAsia"/>
+                <w:rFonts w:ascii="Times New Roman" w:hAnsi="Times New Roman"/>
                 <w:b/>
                 <w:sz w:val="18"/>
                 <w:szCs w:val="18"/>
@@ -1119,7 +712,7 @@
               <w:spacing w:line="240" w:lineRule="auto"/>
               <w:jc w:val="center"/>
               <w:rPr>
-                <w:rFonts w:ascii="Times New Roman" w:hAnsi="Times New Roman" w:hint="eastAsia"/>
+                <w:rFonts w:ascii="Times New Roman" w:hAnsi="Times New Roman"/>
                 <w:b/>
                 <w:sz w:val="18"/>
                 <w:szCs w:val="18"/>
@@ -1227,7 +820,7 @@
               <w:spacing w:line="240" w:lineRule="auto"/>
               <w:jc w:val="center"/>
               <w:rPr>
-                <w:rFonts w:ascii="Times New Roman" w:hAnsi="Times New Roman" w:hint="eastAsia"/>
+                <w:rFonts w:ascii="Times New Roman" w:hAnsi="Times New Roman"/>
                 <w:b/>
                 <w:sz w:val="18"/>
                 <w:szCs w:val="18"/>
@@ -1263,7 +856,7 @@
               <w:spacing w:line="240" w:lineRule="auto"/>
               <w:jc w:val="center"/>
               <w:rPr>
-                <w:rFonts w:ascii="Times New Roman" w:hAnsi="Times New Roman" w:hint="eastAsia"/>
+                <w:rFonts w:ascii="Times New Roman" w:hAnsi="Times New Roman"/>
                 <w:b/>
                 <w:sz w:val="18"/>
                 <w:szCs w:val="18"/>
@@ -1284,12 +877,6 @@
         </w:tc>
       </w:tr>
       <w:tr>
-        <w:tblPrEx>
-          <w:tblCellMar>
-            <w:top w:w="0" w:type="dxa"/>
-            <w:bottom w:w="0" w:type="dxa"/>
-          </w:tblCellMar>
-        </w:tblPrEx>
         <w:trPr>
           <w:cantSplit/>
           <w:trHeight w:hRule="exact" w:val="2268"/>
@@ -1309,7 +896,7 @@
             <w:pPr>
               <w:spacing w:line="240" w:lineRule="auto"/>
               <w:rPr>
-                <w:rFonts w:eastAsia="MS Mincho" w:hint="eastAsia"/>
+                <w:rFonts w:eastAsia="MS Mincho"/>
                 <w:lang w:val="en-US" w:eastAsia="ja-JP"/>
               </w:rPr>
             </w:pPr>
@@ -1456,7 +1043,6 @@
               <w:spacing w:line="240" w:lineRule="auto"/>
               <w:jc w:val="center"/>
               <w:rPr>
-                <w:rFonts w:hint="eastAsia"/>
                 <w:b/>
                 <w:sz w:val="36"/>
                 <w:szCs w:val="36"/>
@@ -1530,12 +1116,6 @@
         </w:tc>
       </w:tr>
       <w:tr>
-        <w:tblPrEx>
-          <w:tblCellMar>
-            <w:top w:w="0" w:type="dxa"/>
-            <w:bottom w:w="0" w:type="dxa"/>
-          </w:tblCellMar>
-        </w:tblPrEx>
         <w:trPr>
           <w:cantSplit/>
           <w:trHeight w:hRule="exact" w:val="436"/>
@@ -1557,7 +1137,7 @@
               <w:spacing w:line="240" w:lineRule="auto"/>
               <w:jc w:val="center"/>
               <w:rPr>
-                <w:rFonts w:ascii="Times New Roman" w:hAnsi="Times New Roman" w:hint="eastAsia"/>
+                <w:rFonts w:ascii="Times New Roman" w:hAnsi="Times New Roman"/>
                 <w:b/>
                 <w:sz w:val="20"/>
                 <w:lang w:eastAsia="zh-CN"/>
@@ -1597,8 +1177,8 @@
                 <w:lang w:eastAsia="zh-CN"/>
               </w:rPr>
             </w:pPr>
-            <w:bookmarkStart w:id="0" w:name="sgnNoClient"/>
-            <w:bookmarkEnd w:id="0"/>
+            <w:bookmarkStart w:id="1" w:name="sgnNoClient"/>
+            <w:bookmarkEnd w:id="1"/>
             <w:r>
               <w:rPr>
                 <w:rFonts w:ascii="Times New Roman" w:hAnsi="Times New Roman" w:hint="eastAsia"/>
@@ -2581,7 +2161,7 @@
               <w:spacing w:line="240" w:lineRule="auto"/>
               <w:jc w:val="center"/>
               <w:rPr>
-                <w:rFonts w:ascii="Times New Roman" w:hAnsi="Times New Roman" w:hint="eastAsia"/>
+                <w:rFonts w:ascii="Times New Roman" w:hAnsi="Times New Roman"/>
                 <w:b/>
                 <w:sz w:val="20"/>
               </w:rPr>
@@ -2590,12 +2170,6 @@
         </w:tc>
       </w:tr>
       <w:tr>
-        <w:tblPrEx>
-          <w:tblCellMar>
-            <w:top w:w="0" w:type="dxa"/>
-            <w:bottom w:w="0" w:type="dxa"/>
-          </w:tblCellMar>
-        </w:tblPrEx>
         <w:trPr>
           <w:cantSplit/>
           <w:trHeight w:val="2494"/>
@@ -2666,12 +2240,6 @@
         </w:tc>
       </w:tr>
       <w:tr>
-        <w:tblPrEx>
-          <w:tblCellMar>
-            <w:top w:w="0" w:type="dxa"/>
-            <w:bottom w:w="0" w:type="dxa"/>
-          </w:tblCellMar>
-        </w:tblPrEx>
         <w:trPr>
           <w:cantSplit/>
           <w:trHeight w:hRule="exact" w:val="521"/>
@@ -2694,7 +2262,7 @@
               <w:spacing w:line="240" w:lineRule="auto"/>
               <w:jc w:val="center"/>
               <w:rPr>
-                <w:rFonts w:ascii="Times New Roman" w:hAnsi="Times New Roman" w:hint="eastAsia"/>
+                <w:rFonts w:ascii="Times New Roman" w:hAnsi="Times New Roman"/>
                 <w:sz w:val="20"/>
                 <w:lang w:eastAsia="zh-CN"/>
               </w:rPr>
@@ -2713,7 +2281,7 @@
               <w:spacing w:line="240" w:lineRule="auto"/>
               <w:jc w:val="center"/>
               <w:rPr>
-                <w:rFonts w:ascii="Times New Roman" w:hAnsi="Times New Roman" w:hint="eastAsia"/>
+                <w:rFonts w:ascii="Times New Roman" w:hAnsi="Times New Roman"/>
                 <w:sz w:val="20"/>
                 <w:lang w:eastAsia="zh-CN"/>
               </w:rPr>
@@ -2732,18 +2300,48 @@
               <w:spacing w:line="240" w:lineRule="auto"/>
               <w:jc w:val="center"/>
               <w:rPr>
+                <w:rFonts w:ascii="Times New Roman" w:hAnsi="Times New Roman"/>
+                <w:sz w:val="20"/>
+                <w:lang w:eastAsia="zh-CN"/>
+              </w:rPr>
+            </w:pPr>
+          </w:p>
+          <w:p>
+            <w:pPr>
+              <w:spacing w:line="240" w:lineRule="auto"/>
+              <w:jc w:val="center"/>
+              <w:rPr>
+                <w:rFonts w:ascii="Times New Roman" w:hAnsi="Times New Roman"/>
+                <w:sz w:val="20"/>
+                <w:lang w:eastAsia="zh-CN"/>
+              </w:rPr>
+            </w:pPr>
+          </w:p>
+          <w:p>
+            <w:pPr>
+              <w:spacing w:line="240" w:lineRule="auto"/>
+              <w:jc w:val="center"/>
+              <w:rPr>
+                <w:rFonts w:ascii="Times New Roman" w:hAnsi="Times New Roman"/>
+                <w:sz w:val="20"/>
+                <w:lang w:eastAsia="zh-CN"/>
+              </w:rPr>
+            </w:pPr>
+            <w:r>
+              <w:rPr>
                 <w:rFonts w:ascii="Times New Roman" w:hAnsi="Times New Roman" w:hint="eastAsia"/>
                 <w:sz w:val="20"/>
                 <w:lang w:eastAsia="zh-CN"/>
               </w:rPr>
-            </w:pPr>
+              <w:t>参考文件名称</w:t>
+            </w:r>
           </w:p>
           <w:p>
             <w:pPr>
               <w:spacing w:line="240" w:lineRule="auto"/>
               <w:jc w:val="center"/>
               <w:rPr>
-                <w:rFonts w:ascii="Times New Roman" w:hAnsi="Times New Roman" w:hint="eastAsia"/>
+                <w:rFonts w:ascii="Times New Roman" w:hAnsi="Times New Roman"/>
                 <w:sz w:val="20"/>
                 <w:lang w:eastAsia="zh-CN"/>
               </w:rPr>
@@ -2754,37 +2352,7 @@
               <w:spacing w:line="240" w:lineRule="auto"/>
               <w:jc w:val="center"/>
               <w:rPr>
-                <w:rFonts w:ascii="Times New Roman" w:hAnsi="Times New Roman" w:hint="eastAsia"/>
-                <w:sz w:val="20"/>
-                <w:lang w:eastAsia="zh-CN"/>
-              </w:rPr>
-            </w:pPr>
-            <w:r>
-              <w:rPr>
-                <w:rFonts w:ascii="Times New Roman" w:hAnsi="Times New Roman" w:hint="eastAsia"/>
-                <w:sz w:val="20"/>
-                <w:lang w:eastAsia="zh-CN"/>
-              </w:rPr>
-              <w:t>参考文件名称</w:t>
-            </w:r>
-          </w:p>
-          <w:p>
-            <w:pPr>
-              <w:spacing w:line="240" w:lineRule="auto"/>
-              <w:jc w:val="center"/>
-              <w:rPr>
-                <w:rFonts w:ascii="Times New Roman" w:hAnsi="Times New Roman" w:hint="eastAsia"/>
-                <w:sz w:val="20"/>
-                <w:lang w:eastAsia="zh-CN"/>
-              </w:rPr>
-            </w:pPr>
-          </w:p>
-          <w:p>
-            <w:pPr>
-              <w:spacing w:line="240" w:lineRule="auto"/>
-              <w:jc w:val="center"/>
-              <w:rPr>
-                <w:rFonts w:ascii="Times New Roman" w:hAnsi="Times New Roman" w:hint="eastAsia"/>
+                <w:rFonts w:ascii="Times New Roman" w:hAnsi="Times New Roman"/>
                 <w:szCs w:val="22"/>
                 <w:lang w:eastAsia="zh-CN"/>
               </w:rPr>
@@ -2807,7 +2375,7 @@
               <w:spacing w:line="240" w:lineRule="auto"/>
               <w:jc w:val="center"/>
               <w:rPr>
-                <w:rFonts w:ascii="Times New Roman" w:hAnsi="Times New Roman" w:hint="eastAsia"/>
+                <w:rFonts w:ascii="Times New Roman" w:hAnsi="Times New Roman"/>
                 <w:szCs w:val="22"/>
                 <w:lang w:eastAsia="zh-CN"/>
               </w:rPr>
@@ -2830,7 +2398,7 @@
               <w:spacing w:line="240" w:lineRule="auto"/>
               <w:jc w:val="center"/>
               <w:rPr>
-                <w:rFonts w:ascii="Times New Roman" w:hAnsi="Times New Roman" w:hint="eastAsia"/>
+                <w:rFonts w:ascii="Times New Roman" w:hAnsi="Times New Roman"/>
                 <w:szCs w:val="22"/>
                 <w:lang w:eastAsia="zh-CN"/>
               </w:rPr>
@@ -2854,7 +2422,7 @@
               <w:spacing w:line="240" w:lineRule="auto"/>
               <w:jc w:val="center"/>
               <w:rPr>
-                <w:rFonts w:ascii="Times New Roman" w:hAnsi="Times New Roman" w:hint="eastAsia"/>
+                <w:rFonts w:ascii="Times New Roman" w:hAnsi="Times New Roman"/>
                 <w:szCs w:val="22"/>
                 <w:lang w:eastAsia="zh-CN"/>
               </w:rPr>
@@ -2949,7 +2517,7 @@
               <w:spacing w:line="240" w:lineRule="auto"/>
               <w:jc w:val="center"/>
               <w:rPr>
-                <w:rFonts w:ascii="Times New Roman" w:hAnsi="Times New Roman" w:hint="eastAsia"/>
+                <w:rFonts w:ascii="Times New Roman" w:hAnsi="Times New Roman"/>
                 <w:szCs w:val="22"/>
                 <w:lang w:eastAsia="zh-CN"/>
               </w:rPr>
@@ -3115,7 +2683,7 @@
               <w:spacing w:line="240" w:lineRule="auto"/>
               <w:jc w:val="center"/>
               <w:rPr>
-                <w:rFonts w:ascii="Times New Roman" w:hAnsi="Times New Roman" w:hint="eastAsia"/>
+                <w:rFonts w:ascii="Times New Roman" w:hAnsi="Times New Roman"/>
                 <w:szCs w:val="22"/>
                 <w:lang w:eastAsia="zh-CN"/>
               </w:rPr>
@@ -3258,7 +2826,7 @@
               <w:spacing w:line="240" w:lineRule="auto"/>
               <w:jc w:val="center"/>
               <w:rPr>
-                <w:rFonts w:ascii="Times New Roman" w:hAnsi="Times New Roman" w:hint="eastAsia"/>
+                <w:rFonts w:ascii="Times New Roman" w:hAnsi="Times New Roman"/>
                 <w:sz w:val="20"/>
                 <w:lang w:eastAsia="zh-CN"/>
               </w:rPr>
@@ -3282,7 +2850,7 @@
               <w:spacing w:line="240" w:lineRule="auto"/>
               <w:jc w:val="center"/>
               <w:rPr>
-                <w:rFonts w:ascii="Times New Roman" w:hAnsi="Times New Roman" w:hint="eastAsia"/>
+                <w:rFonts w:ascii="Times New Roman" w:hAnsi="Times New Roman"/>
                 <w:szCs w:val="22"/>
                 <w:lang w:eastAsia="zh-CN"/>
               </w:rPr>
@@ -3341,7 +2909,7 @@
               <w:spacing w:before="80" w:line="240" w:lineRule="auto"/>
               <w:jc w:val="center"/>
               <w:rPr>
-                <w:rFonts w:ascii="Times New Roman" w:hAnsi="Times New Roman" w:hint="eastAsia"/>
+                <w:rFonts w:ascii="Times New Roman" w:hAnsi="Times New Roman"/>
                 <w:sz w:val="18"/>
                 <w:szCs w:val="22"/>
                 <w:lang w:val="en-US" w:eastAsia="zh-CN"/>
@@ -3383,7 +2951,7 @@
               <w:spacing w:before="80" w:line="240" w:lineRule="auto"/>
               <w:jc w:val="center"/>
               <w:rPr>
-                <w:rFonts w:ascii="Times New Roman" w:eastAsia="MS Mincho" w:hAnsi="Times New Roman" w:hint="eastAsia"/>
+                <w:rFonts w:ascii="Times New Roman" w:eastAsia="MS Mincho" w:hAnsi="Times New Roman"/>
                 <w:sz w:val="18"/>
                 <w:szCs w:val="22"/>
                 <w:lang w:val="en-US" w:eastAsia="ja-JP"/>
@@ -3393,12 +2961,6 @@
         </w:tc>
       </w:tr>
       <w:tr>
-        <w:tblPrEx>
-          <w:tblCellMar>
-            <w:top w:w="0" w:type="dxa"/>
-            <w:bottom w:w="0" w:type="dxa"/>
-          </w:tblCellMar>
-        </w:tblPrEx>
         <w:trPr>
           <w:cantSplit/>
           <w:trHeight w:val="50"/>
@@ -3505,12 +3067,6 @@
         </w:tc>
       </w:tr>
       <w:tr>
-        <w:tblPrEx>
-          <w:tblCellMar>
-            <w:top w:w="0" w:type="dxa"/>
-            <w:bottom w:w="0" w:type="dxa"/>
-          </w:tblCellMar>
-        </w:tblPrEx>
         <w:trPr>
           <w:cantSplit/>
           <w:trHeight w:hRule="exact" w:val="584"/>
@@ -3632,7 +3188,7 @@
               <w:spacing w:line="240" w:lineRule="auto"/>
               <w:jc w:val="center"/>
               <w:rPr>
-                <w:rFonts w:ascii="Times New Roman" w:hAnsi="Times New Roman" w:hint="eastAsia"/>
+                <w:rFonts w:ascii="Times New Roman" w:hAnsi="Times New Roman"/>
                 <w:lang w:val="en-US" w:eastAsia="zh-CN"/>
               </w:rPr>
             </w:pPr>
@@ -3640,12 +3196,6 @@
         </w:tc>
       </w:tr>
       <w:tr>
-        <w:tblPrEx>
-          <w:tblCellMar>
-            <w:top w:w="0" w:type="dxa"/>
-            <w:bottom w:w="0" w:type="dxa"/>
-          </w:tblCellMar>
-        </w:tblPrEx>
         <w:trPr>
           <w:cantSplit/>
           <w:trHeight w:hRule="exact" w:val="584"/>
@@ -3779,12 +3329,6 @@
         </w:tc>
       </w:tr>
       <w:tr>
-        <w:tblPrEx>
-          <w:tblCellMar>
-            <w:top w:w="0" w:type="dxa"/>
-            <w:bottom w:w="0" w:type="dxa"/>
-          </w:tblCellMar>
-        </w:tblPrEx>
         <w:trPr>
           <w:cantSplit/>
           <w:trHeight w:val="2816"/>
@@ -3802,7 +3346,6 @@
           <w:p>
             <w:pPr>
               <w:rPr>
-                <w:rFonts w:hint="eastAsia"/>
                 <w:lang w:val="en-US" w:eastAsia="zh-CN"/>
               </w:rPr>
             </w:pPr>
@@ -3880,94 +3423,93 @@
           <w:p>
             <w:pPr>
               <w:rPr>
+                <w:sz w:val="24"/>
+                <w:szCs w:val="24"/>
+                <w:lang w:val="en-US" w:eastAsia="zh-CN"/>
+              </w:rPr>
+            </w:pPr>
+            <w:r>
+              <w:rPr>
                 <w:rFonts w:hint="eastAsia"/>
                 <w:sz w:val="24"/>
                 <w:szCs w:val="24"/>
                 <w:lang w:val="en-US" w:eastAsia="zh-CN"/>
               </w:rPr>
-            </w:pPr>
-            <w:r>
-              <w:rPr>
-                <w:rFonts w:hint="eastAsia"/>
+              <w:t xml:space="preserve">               </w:t>
+            </w:r>
+          </w:p>
+          <w:p>
+            <w:pPr>
+              <w:spacing w:line="240" w:lineRule="atLeast"/>
+              <w:rPr>
+                <w:rFonts w:ascii="微软雅黑" w:eastAsia="微软雅黑" w:hAnsi="微软雅黑"/>
+                <w:szCs w:val="24"/>
+                <w:lang w:eastAsia="zh-CN"/>
+              </w:rPr>
+            </w:pPr>
+          </w:p>
+          <w:p>
+            <w:pPr>
+              <w:ind w:firstLineChars="50" w:firstLine="120"/>
+              <w:rPr>
+                <w:rFonts w:ascii="微软雅黑" w:eastAsia="微软雅黑" w:hAnsi="微软雅黑"/>
+                <w:sz w:val="24"/>
+                <w:szCs w:val="24"/>
+              </w:rPr>
+            </w:pPr>
+            <w:r>
+              <w:rPr>
+                <w:rFonts w:ascii="微软雅黑" w:eastAsia="微软雅黑" w:hAnsi="微软雅黑" w:hint="eastAsia"/>
+                <w:sz w:val="24"/>
+                <w:szCs w:val="24"/>
+              </w:rPr>
+              <w:t>核能            北京广利核系统工程有限公司</w:t>
+            </w:r>
+          </w:p>
+          <w:p>
+            <w:pPr>
+              <w:ind w:firstLineChars="50" w:firstLine="105"/>
+              <w:rPr>
+                <w:rFonts w:ascii="微软雅黑" w:eastAsia="微软雅黑" w:hAnsi="微软雅黑" w:cs="Arial"/>
+                <w:b/>
+                <w:szCs w:val="21"/>
+                <w:lang w:eastAsia="zh-CN"/>
+              </w:rPr>
+            </w:pPr>
+            <w:r>
+              <w:rPr>
+                <w:rFonts w:ascii="微软雅黑" w:eastAsia="微软雅黑" w:hAnsi="微软雅黑" w:hint="eastAsia"/>
+                <w:b/>
+                <w:szCs w:val="21"/>
+                <w:lang w:val="en-US" w:eastAsia="zh-CN"/>
+              </w:rPr>
+              <w:t xml:space="preserve">Nuclear Power    </w:t>
+            </w:r>
+            <w:r>
+              <w:rPr>
+                <w:rFonts w:ascii="微软雅黑" w:eastAsia="微软雅黑" w:hAnsi="微软雅黑" w:cs="Arial"/>
+                <w:b/>
+                <w:szCs w:val="21"/>
+              </w:rPr>
+              <w:t>China Techenergy Co.,Ltd</w:t>
+            </w:r>
+          </w:p>
+          <w:p>
+            <w:pPr>
+              <w:rPr>
+                <w:rFonts w:ascii="Times New Roman" w:hAnsi="Times New Roman"/>
                 <w:sz w:val="24"/>
                 <w:szCs w:val="24"/>
                 <w:lang w:val="en-US" w:eastAsia="zh-CN"/>
               </w:rPr>
-              <w:t xml:space="preserve">               </w:t>
-            </w:r>
-          </w:p>
-          <w:p>
-            <w:pPr>
-              <w:spacing w:line="240" w:lineRule="atLeast"/>
-              <w:rPr>
-                <w:rFonts w:ascii="微软雅黑" w:eastAsia="微软雅黑" w:hAnsi="微软雅黑" w:hint="eastAsia"/>
-                <w:szCs w:val="24"/>
-                <w:lang w:eastAsia="zh-CN"/>
-              </w:rPr>
-            </w:pPr>
-          </w:p>
-          <w:p>
-            <w:pPr>
-              <w:ind w:firstLineChars="50" w:firstLine="120"/>
-              <w:rPr>
-                <w:rFonts w:ascii="微软雅黑" w:eastAsia="微软雅黑" w:hAnsi="微软雅黑" w:hint="eastAsia"/>
-                <w:sz w:val="24"/>
-                <w:szCs w:val="24"/>
-              </w:rPr>
-            </w:pPr>
-            <w:r>
-              <w:rPr>
-                <w:rFonts w:ascii="微软雅黑" w:eastAsia="微软雅黑" w:hAnsi="微软雅黑" w:hint="eastAsia"/>
-                <w:sz w:val="24"/>
-                <w:szCs w:val="24"/>
-              </w:rPr>
-              <w:t>核能            北京广利核系统工程有限公司</w:t>
-            </w:r>
-          </w:p>
-          <w:p>
-            <w:pPr>
-              <w:ind w:firstLineChars="50" w:firstLine="105"/>
-              <w:rPr>
-                <w:rFonts w:ascii="微软雅黑" w:eastAsia="微软雅黑" w:hAnsi="微软雅黑" w:cs="Arial" w:hint="eastAsia"/>
-                <w:b/>
-                <w:szCs w:val="21"/>
-                <w:lang w:eastAsia="zh-CN"/>
-              </w:rPr>
-            </w:pPr>
-            <w:r>
-              <w:rPr>
-                <w:rFonts w:ascii="微软雅黑" w:eastAsia="微软雅黑" w:hAnsi="微软雅黑" w:hint="eastAsia"/>
-                <w:b/>
-                <w:szCs w:val="21"/>
-                <w:lang w:val="en-US" w:eastAsia="zh-CN"/>
-              </w:rPr>
-              <w:t xml:space="preserve">Nuclear Power    </w:t>
-            </w:r>
-            <w:r>
-              <w:rPr>
-                <w:rFonts w:ascii="微软雅黑" w:eastAsia="微软雅黑" w:hAnsi="微软雅黑" w:cs="Arial"/>
-                <w:b/>
-                <w:szCs w:val="21"/>
-              </w:rPr>
-              <w:t>China Techenergy Co.,Ltd</w:t>
-            </w:r>
-          </w:p>
-          <w:p>
-            <w:pPr>
+            </w:pPr>
+            <w:r>
               <w:rPr>
                 <w:rFonts w:ascii="Times New Roman" w:hAnsi="Times New Roman" w:hint="eastAsia"/>
                 <w:sz w:val="24"/>
                 <w:szCs w:val="24"/>
                 <w:lang w:val="en-US" w:eastAsia="zh-CN"/>
               </w:rPr>
-            </w:pPr>
-            <w:r>
-              <w:rPr>
-                <w:rFonts w:ascii="Times New Roman" w:hAnsi="Times New Roman" w:hint="eastAsia"/>
-                <w:sz w:val="24"/>
-                <w:szCs w:val="24"/>
-                <w:lang w:val="en-US" w:eastAsia="zh-CN"/>
-              </w:rPr>
               <w:t xml:space="preserve">              </w:t>
             </w:r>
           </w:p>
@@ -3976,7 +3518,7 @@
               <w:ind w:firstLineChars="100" w:firstLine="240"/>
               <w:jc w:val="both"/>
               <w:rPr>
-                <w:rFonts w:ascii="Times New Roman" w:eastAsia="MS Mincho" w:hAnsi="Times New Roman" w:hint="eastAsia"/>
+                <w:rFonts w:ascii="Times New Roman" w:eastAsia="MS Mincho" w:hAnsi="Times New Roman"/>
                 <w:sz w:val="24"/>
                 <w:lang w:val="en-US" w:eastAsia="ja-JP"/>
               </w:rPr>
@@ -4037,9 +3579,7 @@
       <w:tr>
         <w:tblPrEx>
           <w:tblCellMar>
-            <w:top w:w="0" w:type="dxa"/>
             <w:left w:w="71" w:type="dxa"/>
-            <w:bottom w:w="0" w:type="dxa"/>
             <w:right w:w="71" w:type="dxa"/>
           </w:tblCellMar>
         </w:tblPrEx>
@@ -4063,7 +3603,7 @@
             <w:pPr>
               <w:spacing w:line="240" w:lineRule="auto"/>
               <w:rPr>
-                <w:rFonts w:ascii="Times New Roman" w:hAnsi="Times New Roman" w:hint="eastAsia"/>
+                <w:rFonts w:ascii="Times New Roman" w:hAnsi="Times New Roman"/>
                 <w:sz w:val="20"/>
                 <w:lang w:val="en-US" w:eastAsia="zh-CN"/>
               </w:rPr>
@@ -4247,12 +3787,6 @@
         <w:gridCol w:w="1676"/>
       </w:tblGrid>
       <w:tr>
-        <w:tblPrEx>
-          <w:tblCellMar>
-            <w:top w:w="0" w:type="dxa"/>
-            <w:bottom w:w="0" w:type="dxa"/>
-          </w:tblCellMar>
-        </w:tblPrEx>
         <w:trPr>
           <w:cantSplit/>
           <w:trHeight w:val="540"/>
@@ -4267,7 +3801,6 @@
               <w:spacing w:before="240" w:after="120"/>
               <w:jc w:val="center"/>
               <w:rPr>
-                <w:rFonts w:hint="eastAsia"/>
                 <w:b/>
                 <w:color w:val="0000FF"/>
                 <w:sz w:val="28"/>
@@ -4289,7 +3822,6 @@
               <w:spacing w:before="240" w:after="120"/>
               <w:jc w:val="center"/>
               <w:rPr>
-                <w:rFonts w:hint="eastAsia"/>
                 <w:sz w:val="44"/>
               </w:rPr>
             </w:pPr>
@@ -4363,12 +3895,6 @@
         </w:tc>
       </w:tr>
       <w:tr>
-        <w:tblPrEx>
-          <w:tblCellMar>
-            <w:top w:w="0" w:type="dxa"/>
-            <w:bottom w:w="0" w:type="dxa"/>
-          </w:tblCellMar>
-        </w:tblPrEx>
         <w:trPr>
           <w:cantSplit/>
           <w:trHeight w:val="4087"/>
@@ -4407,7 +3933,6 @@
               <w:spacing w:line="420" w:lineRule="auto"/>
               <w:ind w:left="851"/>
               <w:rPr>
-                <w:rFonts w:hint="eastAsia"/>
                 <w:lang w:eastAsia="zh-CN"/>
               </w:rPr>
             </w:pPr>
@@ -4564,7 +4089,6 @@
               <w:spacing w:line="420" w:lineRule="auto"/>
               <w:ind w:left="851"/>
               <w:rPr>
-                <w:rFonts w:hint="eastAsia"/>
                 <w:b/>
                 <w:color w:val="0000FF"/>
                 <w:lang w:eastAsia="zh-CN"/>
@@ -4651,7 +4175,6 @@
               <w:spacing w:line="320" w:lineRule="atLeast"/>
               <w:ind w:left="8291"/>
               <w:rPr>
-                <w:rFonts w:hint="eastAsia"/>
                 <w:b/>
                 <w:color w:val="0000FF"/>
               </w:rPr>
@@ -4724,7 +4247,6 @@
               <w:spacing w:afterLines="50" w:after="120" w:line="320" w:lineRule="atLeast"/>
               <w:ind w:left="8290"/>
               <w:rPr>
-                <w:rFonts w:hint="eastAsia"/>
                 <w:color w:val="0000FF"/>
               </w:rPr>
             </w:pPr>
@@ -4779,12 +4301,6 @@
         </w:tc>
       </w:tr>
       <w:tr>
-        <w:tblPrEx>
-          <w:tblCellMar>
-            <w:top w:w="0" w:type="dxa"/>
-            <w:bottom w:w="0" w:type="dxa"/>
-          </w:tblCellMar>
-        </w:tblPrEx>
         <w:trPr>
           <w:cantSplit/>
           <w:trHeight w:val="400"/>
@@ -4958,12 +4474,6 @@
         </w:tc>
       </w:tr>
       <w:tr>
-        <w:tblPrEx>
-          <w:tblCellMar>
-            <w:top w:w="0" w:type="dxa"/>
-            <w:bottom w:w="0" w:type="dxa"/>
-          </w:tblCellMar>
-        </w:tblPrEx>
         <w:trPr>
           <w:cantSplit/>
           <w:trHeight w:val="400"/>
@@ -5272,18 +4782,146 @@
                 <w:color w:val="0000FF"/>
                 <w:lang w:eastAsia="zh-CN"/>
               </w:rPr>
-              <w:t>{date}{/r_r_3}</w:t>
+              <w:t>{/r_r_3}</w:t>
             </w:r>
           </w:p>
         </w:tc>
       </w:tr>
       <w:tr>
-        <w:tblPrEx>
-          <w:tblCellMar>
-            <w:top w:w="0" w:type="dxa"/>
-            <w:bottom w:w="0" w:type="dxa"/>
-          </w:tblCellMar>
-        </w:tblPrEx>
+        <w:trPr>
+          <w:cantSplit/>
+          <w:trHeight w:val="400"/>
+        </w:trPr>
+        <w:tc>
+          <w:tcPr>
+            <w:tcW w:w="973" w:type="dxa"/>
+            <w:gridSpan w:val="2"/>
+            <w:vAlign w:val="center"/>
+          </w:tcPr>
+          <w:p>
+            <w:pPr>
+              <w:jc w:val="center"/>
+              <w:rPr>
+                <w:rFonts w:ascii="Times New Roman" w:hAnsi="Times New Roman"/>
+                <w:b/>
+                <w:color w:val="0000FF"/>
+                <w:lang w:eastAsia="zh-CN"/>
+              </w:rPr>
+            </w:pPr>
+          </w:p>
+        </w:tc>
+        <w:tc>
+          <w:tcPr>
+            <w:tcW w:w="904" w:type="dxa"/>
+            <w:gridSpan w:val="2"/>
+            <w:vAlign w:val="center"/>
+          </w:tcPr>
+          <w:p>
+            <w:pPr>
+              <w:jc w:val="center"/>
+              <w:rPr>
+                <w:rFonts w:ascii="Times New Roman" w:hAnsi="Times New Roman" w:hint="eastAsia"/>
+                <w:b/>
+                <w:color w:val="0000FF"/>
+                <w:lang w:eastAsia="zh-CN"/>
+              </w:rPr>
+            </w:pPr>
+          </w:p>
+        </w:tc>
+        <w:tc>
+          <w:tcPr>
+            <w:tcW w:w="1597" w:type="dxa"/>
+            <w:gridSpan w:val="2"/>
+            <w:vAlign w:val="center"/>
+          </w:tcPr>
+          <w:p>
+            <w:pPr>
+              <w:ind w:firstLine="41"/>
+              <w:jc w:val="center"/>
+              <w:rPr>
+                <w:rFonts w:ascii="Times New Roman" w:hAnsi="Times New Roman" w:hint="eastAsia"/>
+                <w:b/>
+                <w:color w:val="0000FF"/>
+                <w:lang w:eastAsia="zh-CN"/>
+              </w:rPr>
+            </w:pPr>
+          </w:p>
+        </w:tc>
+        <w:tc>
+          <w:tcPr>
+            <w:tcW w:w="1597" w:type="dxa"/>
+            <w:gridSpan w:val="2"/>
+            <w:vAlign w:val="center"/>
+          </w:tcPr>
+          <w:p>
+            <w:pPr>
+              <w:ind w:firstLine="41"/>
+              <w:jc w:val="center"/>
+              <w:rPr>
+                <w:rFonts w:ascii="Times New Roman" w:hAnsi="Times New Roman" w:hint="eastAsia"/>
+                <w:b/>
+                <w:color w:val="0000FF"/>
+                <w:lang w:eastAsia="zh-CN"/>
+              </w:rPr>
+            </w:pPr>
+          </w:p>
+        </w:tc>
+        <w:tc>
+          <w:tcPr>
+            <w:tcW w:w="1597" w:type="dxa"/>
+            <w:vAlign w:val="center"/>
+          </w:tcPr>
+          <w:p>
+            <w:pPr>
+              <w:ind w:hanging="20"/>
+              <w:jc w:val="center"/>
+              <w:rPr>
+                <w:rFonts w:ascii="Times New Roman" w:hAnsi="Times New Roman" w:hint="eastAsia"/>
+                <w:b/>
+                <w:color w:val="0000FF"/>
+                <w:lang w:eastAsia="zh-CN"/>
+              </w:rPr>
+            </w:pPr>
+          </w:p>
+        </w:tc>
+        <w:tc>
+          <w:tcPr>
+            <w:tcW w:w="1597" w:type="dxa"/>
+            <w:gridSpan w:val="2"/>
+            <w:vAlign w:val="center"/>
+          </w:tcPr>
+          <w:p>
+            <w:pPr>
+              <w:jc w:val="center"/>
+              <w:rPr>
+                <w:rFonts w:ascii="Times New Roman" w:hAnsi="Times New Roman" w:hint="eastAsia"/>
+                <w:b/>
+                <w:color w:val="0000FF"/>
+                <w:lang w:eastAsia="zh-CN"/>
+              </w:rPr>
+            </w:pPr>
+          </w:p>
+        </w:tc>
+        <w:tc>
+          <w:tcPr>
+            <w:tcW w:w="1907" w:type="dxa"/>
+            <w:gridSpan w:val="2"/>
+            <w:vAlign w:val="center"/>
+          </w:tcPr>
+          <w:p>
+            <w:pPr>
+              <w:jc w:val="center"/>
+              <w:rPr>
+                <w:rFonts w:ascii="Times New Roman" w:hAnsi="Times New Roman"/>
+                <w:b/>
+                <w:color w:val="0000FF"/>
+                <w:lang w:eastAsia="zh-CN"/>
+              </w:rPr>
+            </w:pPr>
+          </w:p>
+        </w:tc>
+      </w:tr>
+      <w:tr>
         <w:trPr>
           <w:cantSplit/>
           <w:trHeight w:hRule="exact" w:val="624"/>
@@ -5340,9 +4978,7 @@
             <w:insideV w:val="none" w:sz="0" w:space="0" w:color="auto"/>
           </w:tblBorders>
           <w:tblCellMar>
-            <w:top w:w="0" w:type="dxa"/>
             <w:left w:w="0" w:type="dxa"/>
-            <w:bottom w:w="0" w:type="dxa"/>
             <w:right w:w="0" w:type="dxa"/>
           </w:tblCellMar>
         </w:tblPrEx>
@@ -5367,7 +5003,6 @@
               <w:widowControl/>
               <w:ind w:leftChars="50" w:left="105"/>
               <w:rPr>
-                <w:rFonts w:hint="eastAsia"/>
                 <w:b/>
                 <w:color w:val="0000FF"/>
               </w:rPr>
@@ -5386,7 +5021,6 @@
               <w:widowControl/>
               <w:ind w:leftChars="50" w:left="105"/>
               <w:rPr>
-                <w:rFonts w:hint="eastAsia"/>
                 <w:b/>
                 <w:color w:val="0000FF"/>
               </w:rPr>
@@ -5405,7 +5039,6 @@
               <w:widowControl/>
               <w:ind w:leftChars="50" w:left="105"/>
               <w:rPr>
-                <w:rFonts w:hint="eastAsia"/>
                 <w:b/>
                 <w:color w:val="0000FF"/>
               </w:rPr>
@@ -5424,7 +5057,7 @@
               <w:widowControl/>
               <w:ind w:leftChars="50" w:left="105"/>
               <w:rPr>
-                <w:rFonts w:cs="Arial" w:hint="eastAsia"/>
+                <w:rFonts w:cs="Arial"/>
                 <w:szCs w:val="21"/>
                 <w:lang w:eastAsia="zh-CN"/>
               </w:rPr>
@@ -5456,7 +5089,7 @@
               <w:widowControl/>
               <w:jc w:val="center"/>
               <w:rPr>
-                <w:rFonts w:cs="Arial" w:hint="eastAsia"/>
+                <w:rFonts w:cs="Arial"/>
                 <w:szCs w:val="21"/>
                 <w:lang w:eastAsia="zh-CN"/>
               </w:rPr>
@@ -5502,17 +5135,17 @@
               <w:widowControl/>
               <w:jc w:val="center"/>
               <w:rPr>
+                <w:rFonts w:cs="Arial"/>
+                <w:szCs w:val="21"/>
+                <w:lang w:eastAsia="zh-CN"/>
+              </w:rPr>
+            </w:pPr>
+            <w:r>
+              <w:rPr>
                 <w:rFonts w:cs="Arial" w:hint="eastAsia"/>
                 <w:szCs w:val="21"/>
                 <w:lang w:eastAsia="zh-CN"/>
               </w:rPr>
-            </w:pPr>
-            <w:r>
-              <w:rPr>
-                <w:rFonts w:cs="Arial" w:hint="eastAsia"/>
-                <w:szCs w:val="21"/>
-                <w:lang w:eastAsia="zh-CN"/>
-              </w:rPr>
               <w:t>项目管理组</w:t>
             </w:r>
           </w:p>
@@ -5521,18 +5154,17 @@
               <w:widowControl/>
               <w:jc w:val="center"/>
               <w:rPr>
-                <w:rFonts w:cs="Arial" w:hint="eastAsia"/>
-                <w:szCs w:val="21"/>
-                <w:lang w:eastAsia="zh-CN"/>
-              </w:rPr>
-            </w:pPr>
-            <w:r>
-              <w:rPr>
-                <w:rFonts w:cs="Arial"/>
-                <w:szCs w:val="21"/>
-                <w:lang w:eastAsia="zh-CN"/>
-              </w:rPr>
-              <w:object w:dxaOrig="1440" w:dyaOrig="1440">
+                <w:rFonts w:cs="Arial"/>
+                <w:szCs w:val="21"/>
+                <w:lang w:eastAsia="zh-CN"/>
+              </w:rPr>
+            </w:pPr>
+            <w:r>
+              <w:rPr>
+                <w:rFonts w:cs="Arial"/>
+                <w:szCs w:val="21"/>
+              </w:rPr>
+              <w:object w:dxaOrig="225" w:dyaOrig="225">
                 <v:shapetype id="_x0000_t75" coordsize="21600,21600" o:spt="75" o:preferrelative="t" path="m@4@5l@4@11@9@11@9@5xe" filled="f" stroked="f">
                   <v:stroke joinstyle="miter"/>
                   <v:formulas>
@@ -5552,23 +5184,22 @@
                   <v:path o:extrusionok="f" gradientshapeok="t" o:connecttype="rect"/>
                   <o:lock v:ext="edit" aspectratio="t"/>
                 </v:shapetype>
-                <v:shape id="_x0000_i1025" type="#_x0000_t75" style="width:39.45pt;height:18pt" o:ole="">
+                <v:shape id="_x0000_i1113" type="#_x0000_t75" style="width:39.45pt;height:18pt" o:ole="">
                   <v:imagedata r:id="rId10" o:title=""/>
                 </v:shape>
-                <w:control r:id="rId11" w:name="CheckBox1" w:shapeid="_x0000_i1025"/>
+                <w:control r:id="rId11" w:name="CheckBox1" w:shapeid="_x0000_i1113"/>
               </w:object>
             </w:r>
             <w:r>
               <w:rPr>
                 <w:rFonts w:cs="Arial"/>
                 <w:szCs w:val="21"/>
-                <w:lang w:eastAsia="zh-CN"/>
-              </w:rPr>
-              <w:object w:dxaOrig="1440" w:dyaOrig="1440">
-                <v:shape id="_x0000_i1026" type="#_x0000_t75" style="width:38.75pt;height:18pt" o:ole="">
+              </w:rPr>
+              <w:object w:dxaOrig="225" w:dyaOrig="225">
+                <v:shape id="_x0000_i1115" type="#_x0000_t75" style="width:38.75pt;height:18pt" o:ole="">
                   <v:imagedata r:id="rId12" o:title=""/>
                 </v:shape>
-                <w:control r:id="rId13" w:name="CheckBox2" w:shapeid="_x0000_i1026"/>
+                <w:control r:id="rId13" w:name="CheckBox2" w:shapeid="_x0000_i1115"/>
               </w:object>
             </w:r>
           </w:p>
@@ -5590,17 +5221,17 @@
               <w:widowControl/>
               <w:jc w:val="center"/>
               <w:rPr>
+                <w:rFonts w:cs="Arial"/>
+                <w:szCs w:val="21"/>
+                <w:lang w:eastAsia="zh-CN"/>
+              </w:rPr>
+            </w:pPr>
+            <w:r>
+              <w:rPr>
                 <w:rFonts w:cs="Arial" w:hint="eastAsia"/>
                 <w:szCs w:val="21"/>
                 <w:lang w:eastAsia="zh-CN"/>
               </w:rPr>
-            </w:pPr>
-            <w:r>
-              <w:rPr>
-                <w:rFonts w:cs="Arial" w:hint="eastAsia"/>
-                <w:szCs w:val="21"/>
-                <w:lang w:eastAsia="zh-CN"/>
-              </w:rPr>
               <w:t>质量保证组</w:t>
             </w:r>
           </w:p>
@@ -5609,35 +5240,33 @@
               <w:widowControl/>
               <w:jc w:val="center"/>
               <w:rPr>
-                <w:rFonts w:cs="Arial" w:hint="eastAsia"/>
-                <w:szCs w:val="21"/>
-                <w:lang w:eastAsia="zh-CN"/>
-              </w:rPr>
-            </w:pPr>
-            <w:r>
-              <w:rPr>
-                <w:rFonts w:cs="Arial"/>
-                <w:szCs w:val="21"/>
-                <w:lang w:eastAsia="zh-CN"/>
-              </w:rPr>
-              <w:object w:dxaOrig="1440" w:dyaOrig="1440">
-                <v:shape id="_x0000_i1027" type="#_x0000_t75" style="width:41.55pt;height:18pt" o:ole="">
+                <w:rFonts w:cs="Arial"/>
+                <w:szCs w:val="21"/>
+                <w:lang w:eastAsia="zh-CN"/>
+              </w:rPr>
+            </w:pPr>
+            <w:r>
+              <w:rPr>
+                <w:rFonts w:cs="Arial"/>
+                <w:szCs w:val="21"/>
+              </w:rPr>
+              <w:object w:dxaOrig="225" w:dyaOrig="225">
+                <v:shape id="_x0000_i1117" type="#_x0000_t75" style="width:41.55pt;height:18pt" o:ole="">
                   <v:imagedata r:id="rId14" o:title=""/>
                 </v:shape>
-                <w:control r:id="rId15" w:name="CheckBox3" w:shapeid="_x0000_i1027"/>
+                <w:control r:id="rId15" w:name="CheckBox3" w:shapeid="_x0000_i1117"/>
               </w:object>
             </w:r>
             <w:r>
               <w:rPr>
                 <w:rFonts w:cs="Arial"/>
                 <w:szCs w:val="21"/>
-                <w:lang w:eastAsia="zh-CN"/>
-              </w:rPr>
-              <w:object w:dxaOrig="1440" w:dyaOrig="1440">
-                <v:shape id="_x0000_i1028" type="#_x0000_t75" style="width:40.85pt;height:18pt" o:ole="">
+              </w:rPr>
+              <w:object w:dxaOrig="225" w:dyaOrig="225">
+                <v:shape id="_x0000_i1119" type="#_x0000_t75" style="width:40.85pt;height:18pt" o:ole="">
                   <v:imagedata r:id="rId16" o:title=""/>
                 </v:shape>
-                <w:control r:id="rId17" w:name="CheckBox4" w:shapeid="_x0000_i1028"/>
+                <w:control r:id="rId17" w:name="CheckBox4" w:shapeid="_x0000_i1119"/>
               </w:object>
             </w:r>
           </w:p>
@@ -5659,17 +5288,17 @@
               <w:widowControl/>
               <w:jc w:val="center"/>
               <w:rPr>
+                <w:rFonts w:cs="Arial"/>
+                <w:szCs w:val="21"/>
+                <w:lang w:eastAsia="zh-CN"/>
+              </w:rPr>
+            </w:pPr>
+            <w:r>
+              <w:rPr>
                 <w:rFonts w:cs="Arial" w:hint="eastAsia"/>
                 <w:szCs w:val="21"/>
                 <w:lang w:eastAsia="zh-CN"/>
               </w:rPr>
-            </w:pPr>
-            <w:r>
-              <w:rPr>
-                <w:rFonts w:cs="Arial" w:hint="eastAsia"/>
-                <w:szCs w:val="21"/>
-                <w:lang w:eastAsia="zh-CN"/>
-              </w:rPr>
               <w:t>商务组</w:t>
             </w:r>
           </w:p>
@@ -5678,35 +5307,33 @@
               <w:widowControl/>
               <w:jc w:val="center"/>
               <w:rPr>
-                <w:rFonts w:cs="Arial" w:hint="eastAsia"/>
-                <w:szCs w:val="21"/>
-                <w:lang w:eastAsia="zh-CN"/>
-              </w:rPr>
-            </w:pPr>
-            <w:r>
-              <w:rPr>
-                <w:rFonts w:cs="Arial"/>
-                <w:szCs w:val="21"/>
-                <w:lang w:eastAsia="zh-CN"/>
-              </w:rPr>
-              <w:object w:dxaOrig="1440" w:dyaOrig="1440">
-                <v:shape id="_x0000_i1029" type="#_x0000_t75" style="width:40.85pt;height:18pt" o:ole="">
+                <w:rFonts w:cs="Arial"/>
+                <w:szCs w:val="21"/>
+                <w:lang w:eastAsia="zh-CN"/>
+              </w:rPr>
+            </w:pPr>
+            <w:r>
+              <w:rPr>
+                <w:rFonts w:cs="Arial"/>
+                <w:szCs w:val="21"/>
+              </w:rPr>
+              <w:object w:dxaOrig="225" w:dyaOrig="225">
+                <v:shape id="_x0000_i1121" type="#_x0000_t75" style="width:40.85pt;height:18pt" o:ole="">
                   <v:imagedata r:id="rId18" o:title=""/>
                 </v:shape>
-                <w:control r:id="rId19" w:name="CheckBox5" w:shapeid="_x0000_i1029"/>
+                <w:control r:id="rId19" w:name="CheckBox5" w:shapeid="_x0000_i1121"/>
               </w:object>
             </w:r>
             <w:r>
               <w:rPr>
                 <w:rFonts w:cs="Arial"/>
                 <w:szCs w:val="21"/>
-                <w:lang w:eastAsia="zh-CN"/>
-              </w:rPr>
-              <w:object w:dxaOrig="1440" w:dyaOrig="1440">
-                <v:shape id="_x0000_i1030" type="#_x0000_t75" style="width:39.45pt;height:18pt" o:ole="">
+              </w:rPr>
+              <w:object w:dxaOrig="225" w:dyaOrig="225">
+                <v:shape id="_x0000_i1123" type="#_x0000_t75" style="width:39.45pt;height:18pt" o:ole="">
                   <v:imagedata r:id="rId20" o:title=""/>
                 </v:shape>
-                <w:control r:id="rId21" w:name="CheckBox6" w:shapeid="_x0000_i1030"/>
+                <w:control r:id="rId21" w:name="CheckBox6" w:shapeid="_x0000_i1123"/>
               </w:object>
             </w:r>
           </w:p>
@@ -5728,18 +5355,26 @@
               <w:widowControl/>
               <w:jc w:val="center"/>
               <w:rPr>
+                <w:rFonts w:cs="Arial"/>
+                <w:szCs w:val="21"/>
+                <w:lang w:eastAsia="zh-CN"/>
+              </w:rPr>
+            </w:pPr>
+            <w:r>
+              <w:rPr>
                 <w:rFonts w:cs="Arial" w:hint="eastAsia"/>
                 <w:szCs w:val="21"/>
                 <w:lang w:eastAsia="zh-CN"/>
               </w:rPr>
-            </w:pPr>
+              <w:t>结构件专项</w:t>
+            </w:r>
             <w:r>
               <w:rPr>
                 <w:rFonts w:cs="Arial" w:hint="eastAsia"/>
                 <w:szCs w:val="21"/>
                 <w:lang w:eastAsia="zh-CN"/>
               </w:rPr>
-              <w:t>结构件专项</w:t>
+              <w:t>小</w:t>
             </w:r>
             <w:r>
               <w:rPr>
@@ -5747,14 +5382,6 @@
                 <w:szCs w:val="21"/>
                 <w:lang w:eastAsia="zh-CN"/>
               </w:rPr>
-              <w:t>小</w:t>
-            </w:r>
-            <w:r>
-              <w:rPr>
-                <w:rFonts w:cs="Arial" w:hint="eastAsia"/>
-                <w:szCs w:val="21"/>
-                <w:lang w:eastAsia="zh-CN"/>
-              </w:rPr>
               <w:t>组</w:t>
             </w:r>
           </w:p>
@@ -5772,11 +5399,11 @@
                 <w:rFonts w:cs="Arial"/>
                 <w:szCs w:val="21"/>
               </w:rPr>
-              <w:object w:dxaOrig="1440" w:dyaOrig="1440">
-                <v:shape id="_x0000_i1031" type="#_x0000_t75" style="width:38.75pt;height:18pt" o:ole="">
+              <w:object w:dxaOrig="225" w:dyaOrig="225">
+                <v:shape id="_x0000_i1125" type="#_x0000_t75" style="width:38.75pt;height:18pt" o:ole="">
                   <v:imagedata r:id="rId22" o:title=""/>
                 </v:shape>
-                <w:control r:id="rId23" w:name="CheckBox11" w:shapeid="_x0000_i1031"/>
+                <w:control r:id="rId23" w:name="CheckBox11" w:shapeid="_x0000_i1125"/>
               </w:object>
             </w:r>
             <w:r>
@@ -5784,11 +5411,11 @@
                 <w:rFonts w:cs="Arial"/>
                 <w:szCs w:val="21"/>
               </w:rPr>
-              <w:object w:dxaOrig="1440" w:dyaOrig="1440">
-                <v:shape id="_x0000_i1032" type="#_x0000_t75" style="width:39.45pt;height:18pt" o:ole="">
+              <w:object w:dxaOrig="225" w:dyaOrig="225">
+                <v:shape id="_x0000_i1127" type="#_x0000_t75" style="width:39.45pt;height:18pt" o:ole="">
                   <v:imagedata r:id="rId24" o:title=""/>
                 </v:shape>
-                <w:control r:id="rId25" w:name="CheckBox12" w:shapeid="_x0000_i1032"/>
+                <w:control r:id="rId25" w:name="CheckBox12" w:shapeid="_x0000_i1127"/>
               </w:object>
             </w:r>
           </w:p>
@@ -5805,9 +5432,7 @@
             <w:insideV w:val="none" w:sz="0" w:space="0" w:color="auto"/>
           </w:tblBorders>
           <w:tblCellMar>
-            <w:top w:w="0" w:type="dxa"/>
             <w:left w:w="0" w:type="dxa"/>
-            <w:bottom w:w="0" w:type="dxa"/>
             <w:right w:w="0" w:type="dxa"/>
           </w:tblCellMar>
         </w:tblPrEx>
@@ -5854,7 +5479,7 @@
               <w:widowControl/>
               <w:jc w:val="center"/>
               <w:rPr>
-                <w:rFonts w:cs="Arial" w:hint="eastAsia"/>
+                <w:rFonts w:cs="Arial"/>
                 <w:szCs w:val="21"/>
                 <w:lang w:eastAsia="zh-CN"/>
               </w:rPr>
@@ -5916,17 +5541,17 @@
               <w:widowControl/>
               <w:jc w:val="center"/>
               <w:rPr>
+                <w:rFonts w:cs="Arial"/>
+                <w:szCs w:val="21"/>
+                <w:lang w:eastAsia="zh-CN"/>
+              </w:rPr>
+            </w:pPr>
+            <w:r>
+              <w:rPr>
                 <w:rFonts w:cs="Arial" w:hint="eastAsia"/>
                 <w:szCs w:val="21"/>
                 <w:lang w:eastAsia="zh-CN"/>
               </w:rPr>
-            </w:pPr>
-            <w:r>
-              <w:rPr>
-                <w:rFonts w:cs="Arial" w:hint="eastAsia"/>
-                <w:szCs w:val="21"/>
-                <w:lang w:eastAsia="zh-CN"/>
-              </w:rPr>
               <w:t>项目管理组</w:t>
             </w:r>
           </w:p>
@@ -5935,35 +5560,33 @@
               <w:widowControl/>
               <w:jc w:val="center"/>
               <w:rPr>
-                <w:rFonts w:cs="Arial" w:hint="eastAsia"/>
-                <w:szCs w:val="21"/>
-                <w:lang w:eastAsia="zh-CN"/>
-              </w:rPr>
-            </w:pPr>
-            <w:r>
-              <w:rPr>
-                <w:rFonts w:cs="Arial"/>
-                <w:szCs w:val="21"/>
-                <w:lang w:eastAsia="zh-CN"/>
-              </w:rPr>
-              <w:object w:dxaOrig="1440" w:dyaOrig="1440">
-                <v:shape id="_x0000_i1033" type="#_x0000_t75" style="width:38.75pt;height:18pt" o:ole="">
+                <w:rFonts w:cs="Arial"/>
+                <w:szCs w:val="21"/>
+                <w:lang w:eastAsia="zh-CN"/>
+              </w:rPr>
+            </w:pPr>
+            <w:r>
+              <w:rPr>
+                <w:rFonts w:cs="Arial"/>
+                <w:szCs w:val="21"/>
+              </w:rPr>
+              <w:object w:dxaOrig="225" w:dyaOrig="225">
+                <v:shape id="_x0000_i1129" type="#_x0000_t75" style="width:38.75pt;height:18pt" o:ole="">
                   <v:imagedata r:id="rId26" o:title=""/>
                 </v:shape>
-                <w:control r:id="rId27" w:name="CheckBox13" w:shapeid="_x0000_i1033"/>
+                <w:control r:id="rId27" w:name="CheckBox13" w:shapeid="_x0000_i1129"/>
               </w:object>
             </w:r>
             <w:r>
               <w:rPr>
                 <w:rFonts w:cs="Arial"/>
                 <w:szCs w:val="21"/>
-                <w:lang w:eastAsia="zh-CN"/>
-              </w:rPr>
-              <w:object w:dxaOrig="1440" w:dyaOrig="1440">
-                <v:shape id="_x0000_i1034" type="#_x0000_t75" style="width:38.75pt;height:18pt" o:ole="">
+              </w:rPr>
+              <w:object w:dxaOrig="225" w:dyaOrig="225">
+                <v:shape id="_x0000_i1131" type="#_x0000_t75" style="width:38.75pt;height:18pt" o:ole="">
                   <v:imagedata r:id="rId28" o:title=""/>
                 </v:shape>
-                <w:control r:id="rId29" w:name="CheckBox14" w:shapeid="_x0000_i1034"/>
+                <w:control r:id="rId29" w:name="CheckBox14" w:shapeid="_x0000_i1131"/>
               </w:object>
             </w:r>
           </w:p>
@@ -5985,17 +5608,17 @@
               <w:widowControl/>
               <w:jc w:val="center"/>
               <w:rPr>
+                <w:rFonts w:cs="Arial"/>
+                <w:szCs w:val="21"/>
+                <w:lang w:eastAsia="zh-CN"/>
+              </w:rPr>
+            </w:pPr>
+            <w:r>
+              <w:rPr>
                 <w:rFonts w:cs="Arial" w:hint="eastAsia"/>
                 <w:szCs w:val="21"/>
                 <w:lang w:eastAsia="zh-CN"/>
               </w:rPr>
-            </w:pPr>
-            <w:r>
-              <w:rPr>
-                <w:rFonts w:cs="Arial" w:hint="eastAsia"/>
-                <w:szCs w:val="21"/>
-                <w:lang w:eastAsia="zh-CN"/>
-              </w:rPr>
               <w:t>工程组</w:t>
             </w:r>
           </w:p>
@@ -6004,35 +5627,33 @@
               <w:widowControl/>
               <w:jc w:val="center"/>
               <w:rPr>
-                <w:rFonts w:cs="Arial" w:hint="eastAsia"/>
-                <w:szCs w:val="21"/>
-                <w:lang w:eastAsia="zh-CN"/>
-              </w:rPr>
-            </w:pPr>
-            <w:r>
-              <w:rPr>
-                <w:rFonts w:cs="Arial"/>
-                <w:szCs w:val="21"/>
-                <w:lang w:eastAsia="zh-CN"/>
-              </w:rPr>
-              <w:object w:dxaOrig="1440" w:dyaOrig="1440">
-                <v:shape id="_x0000_i1035" type="#_x0000_t75" style="width:38.75pt;height:18pt" o:ole="">
+                <w:rFonts w:cs="Arial"/>
+                <w:szCs w:val="21"/>
+                <w:lang w:eastAsia="zh-CN"/>
+              </w:rPr>
+            </w:pPr>
+            <w:r>
+              <w:rPr>
+                <w:rFonts w:cs="Arial"/>
+                <w:szCs w:val="21"/>
+              </w:rPr>
+              <w:object w:dxaOrig="225" w:dyaOrig="225">
+                <v:shape id="_x0000_i1133" type="#_x0000_t75" style="width:38.75pt;height:18pt" o:ole="">
                   <v:imagedata r:id="rId30" o:title=""/>
                 </v:shape>
-                <w:control r:id="rId31" w:name="CheckBox15" w:shapeid="_x0000_i1035"/>
+                <w:control r:id="rId31" w:name="CheckBox15" w:shapeid="_x0000_i1133"/>
               </w:object>
             </w:r>
             <w:r>
               <w:rPr>
                 <w:rFonts w:cs="Arial"/>
                 <w:szCs w:val="21"/>
-                <w:lang w:eastAsia="zh-CN"/>
-              </w:rPr>
-              <w:object w:dxaOrig="1440" w:dyaOrig="1440">
-                <v:shape id="_x0000_i1036" type="#_x0000_t75" style="width:40.85pt;height:18pt" o:ole="">
+              </w:rPr>
+              <w:object w:dxaOrig="225" w:dyaOrig="225">
+                <v:shape id="_x0000_i1135" type="#_x0000_t75" style="width:40.85pt;height:18pt" o:ole="">
                   <v:imagedata r:id="rId32" o:title=""/>
                 </v:shape>
-                <w:control r:id="rId33" w:name="CheckBox16" w:shapeid="_x0000_i1036"/>
+                <w:control r:id="rId33" w:name="CheckBox16" w:shapeid="_x0000_i1135"/>
               </w:object>
             </w:r>
           </w:p>
@@ -6054,17 +5675,17 @@
               <w:widowControl/>
               <w:jc w:val="center"/>
               <w:rPr>
+                <w:rFonts w:cs="Arial"/>
+                <w:szCs w:val="21"/>
+                <w:lang w:eastAsia="zh-CN"/>
+              </w:rPr>
+            </w:pPr>
+            <w:r>
+              <w:rPr>
                 <w:rFonts w:cs="Arial" w:hint="eastAsia"/>
                 <w:szCs w:val="21"/>
                 <w:lang w:eastAsia="zh-CN"/>
               </w:rPr>
-            </w:pPr>
-            <w:r>
-              <w:rPr>
-                <w:rFonts w:cs="Arial" w:hint="eastAsia"/>
-                <w:szCs w:val="21"/>
-                <w:lang w:eastAsia="zh-CN"/>
-              </w:rPr>
               <w:t>生产组</w:t>
             </w:r>
           </w:p>
@@ -6073,35 +5694,33 @@
               <w:widowControl/>
               <w:jc w:val="center"/>
               <w:rPr>
-                <w:rFonts w:cs="Arial" w:hint="eastAsia"/>
-                <w:szCs w:val="21"/>
-                <w:lang w:eastAsia="zh-CN"/>
-              </w:rPr>
-            </w:pPr>
-            <w:r>
-              <w:rPr>
-                <w:rFonts w:cs="Arial"/>
-                <w:szCs w:val="21"/>
-                <w:lang w:eastAsia="zh-CN"/>
-              </w:rPr>
-              <w:object w:dxaOrig="1440" w:dyaOrig="1440">
-                <v:shape id="_x0000_i1037" type="#_x0000_t75" style="width:38.75pt;height:18pt" o:ole="">
+                <w:rFonts w:cs="Arial"/>
+                <w:szCs w:val="21"/>
+                <w:lang w:eastAsia="zh-CN"/>
+              </w:rPr>
+            </w:pPr>
+            <w:r>
+              <w:rPr>
+                <w:rFonts w:cs="Arial"/>
+                <w:szCs w:val="21"/>
+              </w:rPr>
+              <w:object w:dxaOrig="225" w:dyaOrig="225">
+                <v:shape id="_x0000_i1137" type="#_x0000_t75" style="width:38.75pt;height:18pt" o:ole="">
                   <v:imagedata r:id="rId34" o:title=""/>
                 </v:shape>
-                <w:control r:id="rId35" w:name="CheckBox17" w:shapeid="_x0000_i1037"/>
+                <w:control r:id="rId35" w:name="CheckBox17" w:shapeid="_x0000_i1137"/>
               </w:object>
             </w:r>
             <w:r>
               <w:rPr>
                 <w:rFonts w:cs="Arial"/>
                 <w:szCs w:val="21"/>
-                <w:lang w:eastAsia="zh-CN"/>
-              </w:rPr>
-              <w:object w:dxaOrig="1440" w:dyaOrig="1440">
-                <v:shape id="_x0000_i1038" type="#_x0000_t75" style="width:38.75pt;height:18pt" o:ole="">
+              </w:rPr>
+              <w:object w:dxaOrig="225" w:dyaOrig="225">
+                <v:shape id="_x0000_i1139" type="#_x0000_t75" style="width:38.75pt;height:18pt" o:ole="">
                   <v:imagedata r:id="rId36" o:title=""/>
                 </v:shape>
-                <w:control r:id="rId37" w:name="CheckBox18" w:shapeid="_x0000_i1038"/>
+                <w:control r:id="rId37" w:name="CheckBox18" w:shapeid="_x0000_i1139"/>
               </w:object>
             </w:r>
           </w:p>
@@ -6123,17 +5742,17 @@
               <w:widowControl/>
               <w:jc w:val="center"/>
               <w:rPr>
+                <w:rFonts w:cs="Arial"/>
+                <w:szCs w:val="21"/>
+                <w:lang w:eastAsia="zh-CN"/>
+              </w:rPr>
+            </w:pPr>
+            <w:r>
+              <w:rPr>
                 <w:rFonts w:cs="Arial" w:hint="eastAsia"/>
                 <w:szCs w:val="21"/>
                 <w:lang w:eastAsia="zh-CN"/>
               </w:rPr>
-            </w:pPr>
-            <w:r>
-              <w:rPr>
-                <w:rFonts w:cs="Arial" w:hint="eastAsia"/>
-                <w:szCs w:val="21"/>
-                <w:lang w:eastAsia="zh-CN"/>
-              </w:rPr>
               <w:t>产品组</w:t>
             </w:r>
           </w:p>
@@ -6142,35 +5761,33 @@
               <w:widowControl/>
               <w:jc w:val="center"/>
               <w:rPr>
-                <w:rFonts w:cs="Arial" w:hint="eastAsia"/>
-                <w:szCs w:val="21"/>
-                <w:lang w:eastAsia="zh-CN"/>
-              </w:rPr>
-            </w:pPr>
-            <w:r>
-              <w:rPr>
-                <w:rFonts w:cs="Arial"/>
-                <w:szCs w:val="21"/>
-                <w:lang w:eastAsia="zh-CN"/>
-              </w:rPr>
-              <w:object w:dxaOrig="1440" w:dyaOrig="1440">
-                <v:shape id="_x0000_i1039" type="#_x0000_t75" style="width:38.75pt;height:18pt" o:ole="">
+                <w:rFonts w:cs="Arial"/>
+                <w:szCs w:val="21"/>
+                <w:lang w:eastAsia="zh-CN"/>
+              </w:rPr>
+            </w:pPr>
+            <w:r>
+              <w:rPr>
+                <w:rFonts w:cs="Arial"/>
+                <w:szCs w:val="21"/>
+              </w:rPr>
+              <w:object w:dxaOrig="225" w:dyaOrig="225">
+                <v:shape id="_x0000_i1141" type="#_x0000_t75" style="width:38.75pt;height:18pt" o:ole="">
                   <v:imagedata r:id="rId38" o:title=""/>
                 </v:shape>
-                <w:control r:id="rId39" w:name="CheckBox7" w:shapeid="_x0000_i1039"/>
+                <w:control r:id="rId39" w:name="CheckBox7" w:shapeid="_x0000_i1141"/>
               </w:object>
             </w:r>
             <w:r>
               <w:rPr>
                 <w:rFonts w:cs="Arial"/>
                 <w:szCs w:val="21"/>
-                <w:lang w:eastAsia="zh-CN"/>
-              </w:rPr>
-              <w:object w:dxaOrig="1440" w:dyaOrig="1440">
-                <v:shape id="_x0000_i1040" type="#_x0000_t75" style="width:40.85pt;height:18pt" o:ole="">
+              </w:rPr>
+              <w:object w:dxaOrig="225" w:dyaOrig="225">
+                <v:shape id="_x0000_i1143" type="#_x0000_t75" style="width:40.85pt;height:18pt" o:ole="">
                   <v:imagedata r:id="rId40" o:title=""/>
                 </v:shape>
-                <w:control r:id="rId41" w:name="CheckBox8" w:shapeid="_x0000_i1040"/>
+                <w:control r:id="rId41" w:name="CheckBox8" w:shapeid="_x0000_i1143"/>
               </w:object>
             </w:r>
           </w:p>
@@ -6191,17 +5808,17 @@
               <w:widowControl/>
               <w:jc w:val="center"/>
               <w:rPr>
+                <w:rFonts w:cs="Arial"/>
+                <w:szCs w:val="21"/>
+                <w:lang w:eastAsia="zh-CN"/>
+              </w:rPr>
+            </w:pPr>
+            <w:r>
+              <w:rPr>
                 <w:rFonts w:cs="Arial" w:hint="eastAsia"/>
                 <w:szCs w:val="21"/>
                 <w:lang w:eastAsia="zh-CN"/>
               </w:rPr>
-            </w:pPr>
-            <w:r>
-              <w:rPr>
-                <w:rFonts w:cs="Arial" w:hint="eastAsia"/>
-                <w:szCs w:val="21"/>
-                <w:lang w:eastAsia="zh-CN"/>
-              </w:rPr>
               <w:t>系统组</w:t>
             </w:r>
           </w:p>
@@ -6210,35 +5827,33 @@
               <w:widowControl/>
               <w:jc w:val="center"/>
               <w:rPr>
-                <w:rFonts w:cs="Arial" w:hint="eastAsia"/>
-                <w:szCs w:val="21"/>
-                <w:lang w:eastAsia="zh-CN"/>
-              </w:rPr>
-            </w:pPr>
-            <w:r>
-              <w:rPr>
-                <w:rFonts w:cs="Arial"/>
-                <w:szCs w:val="21"/>
-                <w:lang w:eastAsia="zh-CN"/>
-              </w:rPr>
-              <w:object w:dxaOrig="1440" w:dyaOrig="1440">
-                <v:shape id="_x0000_i1041" type="#_x0000_t75" style="width:38.75pt;height:18pt" o:ole="">
+                <w:rFonts w:cs="Arial"/>
+                <w:szCs w:val="21"/>
+                <w:lang w:eastAsia="zh-CN"/>
+              </w:rPr>
+            </w:pPr>
+            <w:r>
+              <w:rPr>
+                <w:rFonts w:cs="Arial"/>
+                <w:szCs w:val="21"/>
+              </w:rPr>
+              <w:object w:dxaOrig="225" w:dyaOrig="225">
+                <v:shape id="_x0000_i1145" type="#_x0000_t75" style="width:38.75pt;height:18pt" o:ole="">
                   <v:imagedata r:id="rId42" o:title=""/>
                 </v:shape>
-                <w:control r:id="rId43" w:name="CheckBox9" w:shapeid="_x0000_i1041"/>
+                <w:control r:id="rId43" w:name="CheckBox9" w:shapeid="_x0000_i1145"/>
               </w:object>
             </w:r>
             <w:r>
               <w:rPr>
                 <w:rFonts w:cs="Arial"/>
                 <w:szCs w:val="21"/>
-                <w:lang w:eastAsia="zh-CN"/>
-              </w:rPr>
-              <w:object w:dxaOrig="1440" w:dyaOrig="1440">
-                <v:shape id="_x0000_i1042" type="#_x0000_t75" style="width:38.75pt;height:18pt" o:ole="">
+              </w:rPr>
+              <w:object w:dxaOrig="225" w:dyaOrig="225">
+                <v:shape id="_x0000_i1147" type="#_x0000_t75" style="width:38.75pt;height:18pt" o:ole="">
                   <v:imagedata r:id="rId44" o:title=""/>
                 </v:shape>
-                <w:control r:id="rId45" w:name="CheckBox10" w:shapeid="_x0000_i1042"/>
+                <w:control r:id="rId45" w:name="CheckBox10" w:shapeid="_x0000_i1147"/>
               </w:object>
             </w:r>
           </w:p>
@@ -6255,9 +5870,7 @@
             <w:insideV w:val="none" w:sz="0" w:space="0" w:color="auto"/>
           </w:tblBorders>
           <w:tblCellMar>
-            <w:top w:w="0" w:type="dxa"/>
             <w:left w:w="0" w:type="dxa"/>
-            <w:bottom w:w="0" w:type="dxa"/>
             <w:right w:w="0" w:type="dxa"/>
           </w:tblCellMar>
         </w:tblPrEx>
@@ -6303,7 +5916,7 @@
             <w:pPr>
               <w:jc w:val="center"/>
               <w:rPr>
-                <w:rFonts w:cs="Arial" w:hint="eastAsia"/>
+                <w:rFonts w:cs="Arial"/>
                 <w:szCs w:val="21"/>
                 <w:lang w:eastAsia="zh-CN"/>
               </w:rPr>
@@ -6365,17 +5978,17 @@
               <w:widowControl/>
               <w:jc w:val="center"/>
               <w:rPr>
+                <w:rFonts w:cs="Arial"/>
+                <w:szCs w:val="21"/>
+                <w:lang w:eastAsia="zh-CN"/>
+              </w:rPr>
+            </w:pPr>
+            <w:r>
+              <w:rPr>
                 <w:rFonts w:cs="Arial" w:hint="eastAsia"/>
                 <w:szCs w:val="21"/>
                 <w:lang w:eastAsia="zh-CN"/>
               </w:rPr>
-            </w:pPr>
-            <w:r>
-              <w:rPr>
-                <w:rFonts w:cs="Arial" w:hint="eastAsia"/>
-                <w:szCs w:val="21"/>
-                <w:lang w:eastAsia="zh-CN"/>
-              </w:rPr>
               <w:t>项目管理组</w:t>
             </w:r>
           </w:p>
@@ -6384,35 +5997,33 @@
               <w:widowControl/>
               <w:jc w:val="center"/>
               <w:rPr>
-                <w:rFonts w:cs="Arial" w:hint="eastAsia"/>
-                <w:szCs w:val="21"/>
-                <w:lang w:eastAsia="zh-CN"/>
-              </w:rPr>
-            </w:pPr>
-            <w:r>
-              <w:rPr>
-                <w:rFonts w:cs="Arial"/>
-                <w:szCs w:val="21"/>
-                <w:lang w:eastAsia="zh-CN"/>
-              </w:rPr>
-              <w:object w:dxaOrig="1440" w:dyaOrig="1440">
-                <v:shape id="_x0000_i1043" type="#_x0000_t75" style="width:39.45pt;height:18pt" o:ole="">
+                <w:rFonts w:cs="Arial"/>
+                <w:szCs w:val="21"/>
+                <w:lang w:eastAsia="zh-CN"/>
+              </w:rPr>
+            </w:pPr>
+            <w:r>
+              <w:rPr>
+                <w:rFonts w:cs="Arial"/>
+                <w:szCs w:val="21"/>
+              </w:rPr>
+              <w:object w:dxaOrig="225" w:dyaOrig="225">
+                <v:shape id="_x0000_i1149" type="#_x0000_t75" style="width:39.45pt;height:18pt" o:ole="">
                   <v:imagedata r:id="rId46" o:title=""/>
                 </v:shape>
-                <w:control r:id="rId47" w:name="CheckBox19" w:shapeid="_x0000_i1043"/>
+                <w:control r:id="rId47" w:name="CheckBox19" w:shapeid="_x0000_i1149"/>
               </w:object>
             </w:r>
             <w:r>
               <w:rPr>
                 <w:rFonts w:cs="Arial"/>
                 <w:szCs w:val="21"/>
-                <w:lang w:eastAsia="zh-CN"/>
-              </w:rPr>
-              <w:object w:dxaOrig="1440" w:dyaOrig="1440">
-                <v:shape id="_x0000_i1044" type="#_x0000_t75" style="width:38.75pt;height:18pt" o:ole="">
+              </w:rPr>
+              <w:object w:dxaOrig="225" w:dyaOrig="225">
+                <v:shape id="_x0000_i1151" type="#_x0000_t75" style="width:38.75pt;height:18pt" o:ole="">
                   <v:imagedata r:id="rId48" o:title=""/>
                 </v:shape>
-                <w:control r:id="rId49" w:name="CheckBox20" w:shapeid="_x0000_i1044"/>
+                <w:control r:id="rId49" w:name="CheckBox20" w:shapeid="_x0000_i1151"/>
               </w:object>
             </w:r>
           </w:p>
@@ -6434,17 +6045,17 @@
               <w:widowControl/>
               <w:jc w:val="center"/>
               <w:rPr>
+                <w:rFonts w:cs="Arial"/>
+                <w:szCs w:val="21"/>
+                <w:lang w:eastAsia="zh-CN"/>
+              </w:rPr>
+            </w:pPr>
+            <w:r>
+              <w:rPr>
                 <w:rFonts w:cs="Arial" w:hint="eastAsia"/>
                 <w:szCs w:val="21"/>
                 <w:lang w:eastAsia="zh-CN"/>
               </w:rPr>
-            </w:pPr>
-            <w:r>
-              <w:rPr>
-                <w:rFonts w:cs="Arial" w:hint="eastAsia"/>
-                <w:szCs w:val="21"/>
-                <w:lang w:eastAsia="zh-CN"/>
-              </w:rPr>
               <w:t>工程设计组</w:t>
             </w:r>
           </w:p>
@@ -6453,35 +6064,33 @@
               <w:widowControl/>
               <w:jc w:val="center"/>
               <w:rPr>
-                <w:rFonts w:cs="Arial" w:hint="eastAsia"/>
-                <w:szCs w:val="21"/>
-                <w:lang w:eastAsia="zh-CN"/>
-              </w:rPr>
-            </w:pPr>
-            <w:r>
-              <w:rPr>
-                <w:rFonts w:cs="Arial"/>
-                <w:szCs w:val="21"/>
-                <w:lang w:eastAsia="zh-CN"/>
-              </w:rPr>
-              <w:object w:dxaOrig="1440" w:dyaOrig="1440">
-                <v:shape id="_x0000_i1045" type="#_x0000_t75" style="width:39.45pt;height:18pt" o:ole="">
+                <w:rFonts w:cs="Arial"/>
+                <w:szCs w:val="21"/>
+                <w:lang w:eastAsia="zh-CN"/>
+              </w:rPr>
+            </w:pPr>
+            <w:r>
+              <w:rPr>
+                <w:rFonts w:cs="Arial"/>
+                <w:szCs w:val="21"/>
+              </w:rPr>
+              <w:object w:dxaOrig="225" w:dyaOrig="225">
+                <v:shape id="_x0000_i1153" type="#_x0000_t75" style="width:39.45pt;height:18pt" o:ole="">
                   <v:imagedata r:id="rId50" o:title=""/>
                 </v:shape>
-                <w:control r:id="rId51" w:name="CheckBox21" w:shapeid="_x0000_i1045"/>
+                <w:control r:id="rId51" w:name="CheckBox21" w:shapeid="_x0000_i1153"/>
               </w:object>
             </w:r>
             <w:r>
               <w:rPr>
                 <w:rFonts w:cs="Arial"/>
                 <w:szCs w:val="21"/>
-                <w:lang w:eastAsia="zh-CN"/>
-              </w:rPr>
-              <w:object w:dxaOrig="1440" w:dyaOrig="1440">
-                <v:shape id="_x0000_i1046" type="#_x0000_t75" style="width:38.75pt;height:18pt" o:ole="">
+              </w:rPr>
+              <w:object w:dxaOrig="225" w:dyaOrig="225">
+                <v:shape id="_x0000_i1155" type="#_x0000_t75" style="width:38.75pt;height:18pt" o:ole="">
                   <v:imagedata r:id="rId52" o:title=""/>
                 </v:shape>
-                <w:control r:id="rId53" w:name="CheckBox22" w:shapeid="_x0000_i1046"/>
+                <w:control r:id="rId53" w:name="CheckBox22" w:shapeid="_x0000_i1155"/>
               </w:object>
             </w:r>
           </w:p>
@@ -6503,17 +6112,17 @@
               <w:widowControl/>
               <w:jc w:val="center"/>
               <w:rPr>
+                <w:rFonts w:cs="Arial"/>
+                <w:szCs w:val="21"/>
+                <w:lang w:eastAsia="zh-CN"/>
+              </w:rPr>
+            </w:pPr>
+            <w:r>
+              <w:rPr>
                 <w:rFonts w:cs="Arial" w:hint="eastAsia"/>
                 <w:szCs w:val="21"/>
                 <w:lang w:eastAsia="zh-CN"/>
               </w:rPr>
-            </w:pPr>
-            <w:r>
-              <w:rPr>
-                <w:rFonts w:cs="Arial" w:hint="eastAsia"/>
-                <w:szCs w:val="21"/>
-                <w:lang w:eastAsia="zh-CN"/>
-              </w:rPr>
               <w:t>工程成套组</w:t>
             </w:r>
           </w:p>
@@ -6522,35 +6131,33 @@
               <w:widowControl/>
               <w:jc w:val="center"/>
               <w:rPr>
-                <w:rFonts w:cs="Arial" w:hint="eastAsia"/>
-                <w:szCs w:val="21"/>
-                <w:lang w:eastAsia="zh-CN"/>
-              </w:rPr>
-            </w:pPr>
-            <w:r>
-              <w:rPr>
-                <w:rFonts w:cs="Arial"/>
-                <w:szCs w:val="21"/>
-                <w:lang w:eastAsia="zh-CN"/>
-              </w:rPr>
-              <w:object w:dxaOrig="1440" w:dyaOrig="1440">
-                <v:shape id="_x0000_i1047" type="#_x0000_t75" style="width:40.85pt;height:18pt" o:ole="">
+                <w:rFonts w:cs="Arial"/>
+                <w:szCs w:val="21"/>
+                <w:lang w:eastAsia="zh-CN"/>
+              </w:rPr>
+            </w:pPr>
+            <w:r>
+              <w:rPr>
+                <w:rFonts w:cs="Arial"/>
+                <w:szCs w:val="21"/>
+              </w:rPr>
+              <w:object w:dxaOrig="225" w:dyaOrig="225">
+                <v:shape id="_x0000_i1157" type="#_x0000_t75" style="width:40.85pt;height:18pt" o:ole="">
                   <v:imagedata r:id="rId54" o:title=""/>
                 </v:shape>
-                <w:control r:id="rId55" w:name="CheckBox23" w:shapeid="_x0000_i1047"/>
+                <w:control r:id="rId55" w:name="CheckBox23" w:shapeid="_x0000_i1157"/>
               </w:object>
             </w:r>
             <w:r>
               <w:rPr>
                 <w:rFonts w:cs="Arial"/>
                 <w:szCs w:val="21"/>
-                <w:lang w:eastAsia="zh-CN"/>
-              </w:rPr>
-              <w:object w:dxaOrig="1440" w:dyaOrig="1440">
-                <v:shape id="_x0000_i1048" type="#_x0000_t75" style="width:40.85pt;height:18pt" o:ole="">
+              </w:rPr>
+              <w:object w:dxaOrig="225" w:dyaOrig="225">
+                <v:shape id="_x0000_i1159" type="#_x0000_t75" style="width:40.85pt;height:18pt" o:ole="">
                   <v:imagedata r:id="rId56" o:title=""/>
                 </v:shape>
-                <w:control r:id="rId57" w:name="CheckBox24" w:shapeid="_x0000_i1048"/>
+                <w:control r:id="rId57" w:name="CheckBox24" w:shapeid="_x0000_i1159"/>
               </w:object>
             </w:r>
           </w:p>
@@ -6572,18 +6179,26 @@
               <w:widowControl/>
               <w:jc w:val="center"/>
               <w:rPr>
+                <w:rFonts w:cs="Arial"/>
+                <w:szCs w:val="21"/>
+                <w:lang w:eastAsia="zh-CN"/>
+              </w:rPr>
+            </w:pPr>
+            <w:r>
+              <w:rPr>
                 <w:rFonts w:cs="Arial" w:hint="eastAsia"/>
                 <w:szCs w:val="21"/>
                 <w:lang w:eastAsia="zh-CN"/>
               </w:rPr>
-            </w:pPr>
+              <w:t>工程</w:t>
+            </w:r>
             <w:r>
               <w:rPr>
                 <w:rFonts w:cs="Arial" w:hint="eastAsia"/>
                 <w:szCs w:val="21"/>
                 <w:lang w:eastAsia="zh-CN"/>
               </w:rPr>
-              <w:t>工程</w:t>
+              <w:t>QC</w:t>
             </w:r>
             <w:r>
               <w:rPr>
@@ -6591,14 +6206,6 @@
                 <w:szCs w:val="21"/>
                 <w:lang w:eastAsia="zh-CN"/>
               </w:rPr>
-              <w:t>QC</w:t>
-            </w:r>
-            <w:r>
-              <w:rPr>
-                <w:rFonts w:cs="Arial" w:hint="eastAsia"/>
-                <w:szCs w:val="21"/>
-                <w:lang w:eastAsia="zh-CN"/>
-              </w:rPr>
               <w:t>组</w:t>
             </w:r>
           </w:p>
@@ -6607,35 +6214,33 @@
               <w:widowControl/>
               <w:jc w:val="center"/>
               <w:rPr>
-                <w:rFonts w:cs="Arial" w:hint="eastAsia"/>
-                <w:szCs w:val="21"/>
-                <w:lang w:eastAsia="zh-CN"/>
-              </w:rPr>
-            </w:pPr>
-            <w:r>
-              <w:rPr>
-                <w:rFonts w:cs="Arial"/>
-                <w:szCs w:val="21"/>
-                <w:lang w:eastAsia="zh-CN"/>
-              </w:rPr>
-              <w:object w:dxaOrig="1440" w:dyaOrig="1440">
-                <v:shape id="_x0000_i1049" type="#_x0000_t75" style="width:38.75pt;height:18pt" o:ole="">
+                <w:rFonts w:cs="Arial"/>
+                <w:szCs w:val="21"/>
+                <w:lang w:eastAsia="zh-CN"/>
+              </w:rPr>
+            </w:pPr>
+            <w:r>
+              <w:rPr>
+                <w:rFonts w:cs="Arial"/>
+                <w:szCs w:val="21"/>
+              </w:rPr>
+              <w:object w:dxaOrig="225" w:dyaOrig="225">
+                <v:shape id="_x0000_i1161" type="#_x0000_t75" style="width:38.75pt;height:18pt" o:ole="">
                   <v:imagedata r:id="rId58" o:title=""/>
                 </v:shape>
-                <w:control r:id="rId59" w:name="CheckBox25" w:shapeid="_x0000_i1049"/>
+                <w:control r:id="rId59" w:name="CheckBox25" w:shapeid="_x0000_i1161"/>
               </w:object>
             </w:r>
             <w:r>
               <w:rPr>
                 <w:rFonts w:cs="Arial"/>
                 <w:szCs w:val="21"/>
-                <w:lang w:eastAsia="zh-CN"/>
-              </w:rPr>
-              <w:object w:dxaOrig="1440" w:dyaOrig="1440">
-                <v:shape id="_x0000_i1050" type="#_x0000_t75" style="width:38.75pt;height:18pt" o:ole="">
+              </w:rPr>
+              <w:object w:dxaOrig="225" w:dyaOrig="225">
+                <v:shape id="_x0000_i1163" type="#_x0000_t75" style="width:38.75pt;height:18pt" o:ole="">
                   <v:imagedata r:id="rId60" o:title=""/>
                 </v:shape>
-                <w:control r:id="rId61" w:name="CheckBox26" w:shapeid="_x0000_i1050"/>
+                <w:control r:id="rId61" w:name="CheckBox26" w:shapeid="_x0000_i1163"/>
               </w:object>
             </w:r>
           </w:p>
@@ -6656,18 +6261,26 @@
               <w:widowControl/>
               <w:jc w:val="center"/>
               <w:rPr>
+                <w:rFonts w:cs="Arial"/>
+                <w:szCs w:val="21"/>
+                <w:lang w:eastAsia="zh-CN"/>
+              </w:rPr>
+            </w:pPr>
+            <w:r>
+              <w:rPr>
                 <w:rFonts w:cs="Arial" w:hint="eastAsia"/>
                 <w:szCs w:val="21"/>
                 <w:lang w:eastAsia="zh-CN"/>
               </w:rPr>
-            </w:pPr>
+              <w:t>硬件</w:t>
+            </w:r>
             <w:r>
               <w:rPr>
                 <w:rFonts w:cs="Arial" w:hint="eastAsia"/>
                 <w:szCs w:val="21"/>
                 <w:lang w:eastAsia="zh-CN"/>
               </w:rPr>
-              <w:t>硬件</w:t>
+              <w:t>QC</w:t>
             </w:r>
             <w:r>
               <w:rPr>
@@ -6675,14 +6288,6 @@
                 <w:szCs w:val="21"/>
                 <w:lang w:eastAsia="zh-CN"/>
               </w:rPr>
-              <w:t>QC</w:t>
-            </w:r>
-            <w:r>
-              <w:rPr>
-                <w:rFonts w:cs="Arial" w:hint="eastAsia"/>
-                <w:szCs w:val="21"/>
-                <w:lang w:eastAsia="zh-CN"/>
-              </w:rPr>
               <w:t>组</w:t>
             </w:r>
           </w:p>
@@ -6691,35 +6296,33 @@
               <w:widowControl/>
               <w:jc w:val="center"/>
               <w:rPr>
-                <w:rFonts w:cs="Arial" w:hint="eastAsia"/>
-                <w:szCs w:val="21"/>
-                <w:lang w:eastAsia="zh-CN"/>
-              </w:rPr>
-            </w:pPr>
-            <w:r>
-              <w:rPr>
-                <w:rFonts w:cs="Arial"/>
-                <w:szCs w:val="21"/>
-                <w:lang w:eastAsia="zh-CN"/>
-              </w:rPr>
-              <w:object w:dxaOrig="1440" w:dyaOrig="1440">
-                <v:shape id="_x0000_i1051" type="#_x0000_t75" style="width:39.45pt;height:18pt" o:ole="">
+                <w:rFonts w:cs="Arial"/>
+                <w:szCs w:val="21"/>
+                <w:lang w:eastAsia="zh-CN"/>
+              </w:rPr>
+            </w:pPr>
+            <w:r>
+              <w:rPr>
+                <w:rFonts w:cs="Arial"/>
+                <w:szCs w:val="21"/>
+              </w:rPr>
+              <w:object w:dxaOrig="225" w:dyaOrig="225">
+                <v:shape id="_x0000_i1165" type="#_x0000_t75" style="width:39.45pt;height:18pt" o:ole="">
                   <v:imagedata r:id="rId62" o:title=""/>
                 </v:shape>
-                <w:control r:id="rId63" w:name="CheckBox27" w:shapeid="_x0000_i1051"/>
+                <w:control r:id="rId63" w:name="CheckBox27" w:shapeid="_x0000_i1165"/>
               </w:object>
             </w:r>
             <w:r>
               <w:rPr>
                 <w:rFonts w:cs="Arial"/>
                 <w:szCs w:val="21"/>
-                <w:lang w:eastAsia="zh-CN"/>
-              </w:rPr>
-              <w:object w:dxaOrig="1440" w:dyaOrig="1440">
-                <v:shape id="_x0000_i1052" type="#_x0000_t75" style="width:38.75pt;height:18pt" o:ole="">
+              </w:rPr>
+              <w:object w:dxaOrig="225" w:dyaOrig="225">
+                <v:shape id="_x0000_i1167" type="#_x0000_t75" style="width:38.75pt;height:18pt" o:ole="">
                   <v:imagedata r:id="rId64" o:title=""/>
                 </v:shape>
-                <w:control r:id="rId65" w:name="CheckBox28" w:shapeid="_x0000_i1052"/>
+                <w:control r:id="rId65" w:name="CheckBox28" w:shapeid="_x0000_i1167"/>
               </w:object>
             </w:r>
           </w:p>
@@ -6736,9 +6339,7 @@
             <w:insideV w:val="none" w:sz="0" w:space="0" w:color="auto"/>
           </w:tblBorders>
           <w:tblCellMar>
-            <w:top w:w="0" w:type="dxa"/>
             <w:left w:w="0" w:type="dxa"/>
-            <w:bottom w:w="0" w:type="dxa"/>
             <w:right w:w="0" w:type="dxa"/>
           </w:tblCellMar>
         </w:tblPrEx>
@@ -6784,7 +6385,7 @@
             <w:pPr>
               <w:widowControl/>
               <w:rPr>
-                <w:rFonts w:cs="Arial" w:hint="eastAsia"/>
+                <w:rFonts w:cs="Arial"/>
                 <w:szCs w:val="21"/>
                 <w:lang w:eastAsia="zh-CN"/>
               </w:rPr>
@@ -6814,45 +6415,44 @@
               <w:widowControl/>
               <w:jc w:val="center"/>
               <w:rPr>
+                <w:rFonts w:cs="Arial"/>
+                <w:color w:val="000000"/>
+                <w:szCs w:val="21"/>
+                <w:lang w:eastAsia="zh-CN"/>
+              </w:rPr>
+            </w:pPr>
+            <w:r>
+              <w:rPr>
                 <w:rFonts w:cs="Arial" w:hint="eastAsia"/>
                 <w:color w:val="000000"/>
                 <w:szCs w:val="21"/>
                 <w:lang w:eastAsia="zh-CN"/>
               </w:rPr>
-            </w:pPr>
-            <w:r>
-              <w:rPr>
-                <w:rFonts w:cs="Arial" w:hint="eastAsia"/>
+              <w:t>质量鉴定组</w:t>
+            </w:r>
+          </w:p>
+          <w:p>
+            <w:pPr>
+              <w:widowControl/>
+              <w:jc w:val="center"/>
+              <w:rPr>
+                <w:rFonts w:cs="Arial"/>
                 <w:color w:val="000000"/>
                 <w:szCs w:val="21"/>
                 <w:lang w:eastAsia="zh-CN"/>
               </w:rPr>
-              <w:t>质量鉴定组</w:t>
-            </w:r>
-          </w:p>
-          <w:p>
-            <w:pPr>
-              <w:widowControl/>
-              <w:jc w:val="center"/>
-              <w:rPr>
-                <w:rFonts w:cs="Arial" w:hint="eastAsia"/>
+            </w:pPr>
+            <w:r>
+              <w:rPr>
+                <w:rFonts w:cs="Arial"/>
                 <w:color w:val="000000"/>
                 <w:szCs w:val="21"/>
-                <w:lang w:eastAsia="zh-CN"/>
-              </w:rPr>
-            </w:pPr>
-            <w:r>
-              <w:rPr>
-                <w:rFonts w:cs="Arial"/>
-                <w:color w:val="000000"/>
-                <w:szCs w:val="21"/>
-                <w:lang w:eastAsia="zh-CN"/>
-              </w:rPr>
-              <w:object w:dxaOrig="1440" w:dyaOrig="1440">
-                <v:shape id="_x0000_i1053" type="#_x0000_t75" style="width:39.45pt;height:18pt" o:ole="">
+              </w:rPr>
+              <w:object w:dxaOrig="225" w:dyaOrig="225">
+                <v:shape id="_x0000_i1169" type="#_x0000_t75" style="width:39.45pt;height:18pt" o:ole="">
                   <v:imagedata r:id="rId66" o:title=""/>
                 </v:shape>
-                <w:control r:id="rId67" w:name="CheckBox29" w:shapeid="_x0000_i1053"/>
+                <w:control r:id="rId67" w:name="CheckBox29" w:shapeid="_x0000_i1169"/>
               </w:object>
             </w:r>
             <w:r>
@@ -6860,13 +6460,12 @@
                 <w:rFonts w:cs="Arial"/>
                 <w:color w:val="000000"/>
                 <w:szCs w:val="21"/>
-                <w:lang w:eastAsia="zh-CN"/>
-              </w:rPr>
-              <w:object w:dxaOrig="1440" w:dyaOrig="1440">
-                <v:shape id="_x0000_i1054" type="#_x0000_t75" style="width:39.45pt;height:18pt" o:ole="">
+              </w:rPr>
+              <w:object w:dxaOrig="225" w:dyaOrig="225">
+                <v:shape id="_x0000_i1171" type="#_x0000_t75" style="width:39.45pt;height:18pt" o:ole="">
                   <v:imagedata r:id="rId68" o:title=""/>
                 </v:shape>
-                <w:control r:id="rId69" w:name="CheckBox30" w:shapeid="_x0000_i1054"/>
+                <w:control r:id="rId69" w:name="CheckBox30" w:shapeid="_x0000_i1171"/>
               </w:object>
             </w:r>
           </w:p>
@@ -6888,45 +6487,44 @@
               <w:widowControl/>
               <w:jc w:val="center"/>
               <w:rPr>
+                <w:rFonts w:cs="Arial"/>
+                <w:color w:val="000000"/>
+                <w:szCs w:val="21"/>
+                <w:lang w:eastAsia="zh-CN"/>
+              </w:rPr>
+            </w:pPr>
+            <w:r>
+              <w:rPr>
                 <w:rFonts w:cs="Arial" w:hint="eastAsia"/>
                 <w:color w:val="000000"/>
                 <w:szCs w:val="21"/>
                 <w:lang w:eastAsia="zh-CN"/>
               </w:rPr>
-            </w:pPr>
-            <w:r>
-              <w:rPr>
-                <w:rFonts w:cs="Arial" w:hint="eastAsia"/>
+              <w:t>非安平台组</w:t>
+            </w:r>
+          </w:p>
+          <w:p>
+            <w:pPr>
+              <w:widowControl/>
+              <w:jc w:val="center"/>
+              <w:rPr>
+                <w:rFonts w:cs="Arial"/>
                 <w:color w:val="000000"/>
                 <w:szCs w:val="21"/>
                 <w:lang w:eastAsia="zh-CN"/>
               </w:rPr>
-              <w:t>非安平台组</w:t>
-            </w:r>
-          </w:p>
-          <w:p>
-            <w:pPr>
-              <w:widowControl/>
-              <w:jc w:val="center"/>
-              <w:rPr>
-                <w:rFonts w:cs="Arial" w:hint="eastAsia"/>
+            </w:pPr>
+            <w:r>
+              <w:rPr>
+                <w:rFonts w:cs="Arial"/>
                 <w:color w:val="000000"/>
                 <w:szCs w:val="21"/>
-                <w:lang w:eastAsia="zh-CN"/>
-              </w:rPr>
-            </w:pPr>
-            <w:r>
-              <w:rPr>
-                <w:rFonts w:cs="Arial"/>
-                <w:color w:val="000000"/>
-                <w:szCs w:val="21"/>
-                <w:lang w:eastAsia="zh-CN"/>
-              </w:rPr>
-              <w:object w:dxaOrig="1440" w:dyaOrig="1440">
-                <v:shape id="_x0000_i1055" type="#_x0000_t75" style="width:39.45pt;height:18pt" o:ole="">
+              </w:rPr>
+              <w:object w:dxaOrig="225" w:dyaOrig="225">
+                <v:shape id="_x0000_i1173" type="#_x0000_t75" style="width:39.45pt;height:18pt" o:ole="">
                   <v:imagedata r:id="rId70" o:title=""/>
                 </v:shape>
-                <w:control r:id="rId71" w:name="CheckBox31" w:shapeid="_x0000_i1055"/>
+                <w:control r:id="rId71" w:name="CheckBox31" w:shapeid="_x0000_i1173"/>
               </w:object>
             </w:r>
             <w:r>
@@ -6934,13 +6532,12 @@
                 <w:rFonts w:cs="Arial"/>
                 <w:color w:val="000000"/>
                 <w:szCs w:val="21"/>
-                <w:lang w:eastAsia="zh-CN"/>
-              </w:rPr>
-              <w:object w:dxaOrig="1440" w:dyaOrig="1440">
-                <v:shape id="_x0000_i1056" type="#_x0000_t75" style="width:41.55pt;height:18pt" o:ole="">
+              </w:rPr>
+              <w:object w:dxaOrig="225" w:dyaOrig="225">
+                <v:shape id="_x0000_i1175" type="#_x0000_t75" style="width:41.55pt;height:18pt" o:ole="">
                   <v:imagedata r:id="rId72" o:title=""/>
                 </v:shape>
-                <w:control r:id="rId73" w:name="CheckBox32" w:shapeid="_x0000_i1056"/>
+                <w:control r:id="rId73" w:name="CheckBox32" w:shapeid="_x0000_i1175"/>
               </w:object>
             </w:r>
           </w:p>
@@ -6962,45 +6559,44 @@
               <w:widowControl/>
               <w:jc w:val="center"/>
               <w:rPr>
+                <w:rFonts w:cs="Arial"/>
+                <w:color w:val="000000"/>
+                <w:szCs w:val="21"/>
+                <w:lang w:eastAsia="zh-CN"/>
+              </w:rPr>
+            </w:pPr>
+            <w:r>
+              <w:rPr>
                 <w:rFonts w:cs="Arial" w:hint="eastAsia"/>
                 <w:color w:val="000000"/>
                 <w:szCs w:val="21"/>
                 <w:lang w:eastAsia="zh-CN"/>
               </w:rPr>
-            </w:pPr>
-            <w:r>
-              <w:rPr>
-                <w:rFonts w:cs="Arial" w:hint="eastAsia"/>
+              <w:t>应用开发组</w:t>
+            </w:r>
+          </w:p>
+          <w:p>
+            <w:pPr>
+              <w:widowControl/>
+              <w:jc w:val="center"/>
+              <w:rPr>
+                <w:rFonts w:cs="Arial"/>
                 <w:color w:val="000000"/>
                 <w:szCs w:val="21"/>
                 <w:lang w:eastAsia="zh-CN"/>
               </w:rPr>
-              <w:t>应用开发组</w:t>
-            </w:r>
-          </w:p>
-          <w:p>
-            <w:pPr>
-              <w:widowControl/>
-              <w:jc w:val="center"/>
-              <w:rPr>
-                <w:rFonts w:cs="Arial" w:hint="eastAsia"/>
+            </w:pPr>
+            <w:r>
+              <w:rPr>
+                <w:rFonts w:cs="Arial"/>
                 <w:color w:val="000000"/>
                 <w:szCs w:val="21"/>
-                <w:lang w:eastAsia="zh-CN"/>
-              </w:rPr>
-            </w:pPr>
-            <w:r>
-              <w:rPr>
-                <w:rFonts w:cs="Arial"/>
-                <w:color w:val="000000"/>
-                <w:szCs w:val="21"/>
-                <w:lang w:eastAsia="zh-CN"/>
-              </w:rPr>
-              <w:object w:dxaOrig="1440" w:dyaOrig="1440">
-                <v:shape id="_x0000_i1057" type="#_x0000_t75" style="width:40.85pt;height:18pt" o:ole="">
+              </w:rPr>
+              <w:object w:dxaOrig="225" w:dyaOrig="225">
+                <v:shape id="_x0000_i1177" type="#_x0000_t75" style="width:40.85pt;height:18pt" o:ole="">
                   <v:imagedata r:id="rId74" o:title=""/>
                 </v:shape>
-                <w:control r:id="rId75" w:name="CheckBox33" w:shapeid="_x0000_i1057"/>
+                <w:control r:id="rId75" w:name="CheckBox33" w:shapeid="_x0000_i1177"/>
               </w:object>
             </w:r>
             <w:r>
@@ -7008,13 +6604,12 @@
                 <w:rFonts w:cs="Arial"/>
                 <w:color w:val="000000"/>
                 <w:szCs w:val="21"/>
-                <w:lang w:eastAsia="zh-CN"/>
-              </w:rPr>
-              <w:object w:dxaOrig="1440" w:dyaOrig="1440">
-                <v:shape id="_x0000_i1058" type="#_x0000_t75" style="width:40.85pt;height:18pt" o:ole="">
+              </w:rPr>
+              <w:object w:dxaOrig="225" w:dyaOrig="225">
+                <v:shape id="_x0000_i1179" type="#_x0000_t75" style="width:40.85pt;height:18pt" o:ole="">
                   <v:imagedata r:id="rId76" o:title=""/>
                 </v:shape>
-                <w:control r:id="rId77" w:name="CheckBox36" w:shapeid="_x0000_i1058"/>
+                <w:control r:id="rId77" w:name="CheckBox36" w:shapeid="_x0000_i1179"/>
               </w:object>
             </w:r>
           </w:p>
@@ -7036,17 +6631,17 @@
               <w:widowControl/>
               <w:jc w:val="center"/>
               <w:rPr>
+                <w:rFonts w:cs="Arial"/>
+                <w:szCs w:val="21"/>
+                <w:lang w:eastAsia="zh-CN"/>
+              </w:rPr>
+            </w:pPr>
+            <w:r>
+              <w:rPr>
                 <w:rFonts w:cs="Arial" w:hint="eastAsia"/>
                 <w:szCs w:val="21"/>
                 <w:lang w:eastAsia="zh-CN"/>
               </w:rPr>
-            </w:pPr>
-            <w:r>
-              <w:rPr>
-                <w:rFonts w:cs="Arial" w:hint="eastAsia"/>
-                <w:szCs w:val="21"/>
-                <w:lang w:eastAsia="zh-CN"/>
-              </w:rPr>
               <w:t>生产中心</w:t>
             </w:r>
           </w:p>
@@ -7055,35 +6650,33 @@
               <w:widowControl/>
               <w:jc w:val="center"/>
               <w:rPr>
-                <w:rFonts w:cs="Arial" w:hint="eastAsia"/>
-                <w:szCs w:val="21"/>
-                <w:lang w:eastAsia="zh-CN"/>
-              </w:rPr>
-            </w:pPr>
-            <w:r>
-              <w:rPr>
-                <w:rFonts w:cs="Arial"/>
-                <w:szCs w:val="21"/>
-                <w:lang w:eastAsia="zh-CN"/>
-              </w:rPr>
-              <w:object w:dxaOrig="1440" w:dyaOrig="1440">
-                <v:shape id="_x0000_i1059" type="#_x0000_t75" style="width:38.75pt;height:18pt" o:ole="">
+                <w:rFonts w:cs="Arial"/>
+                <w:szCs w:val="21"/>
+                <w:lang w:eastAsia="zh-CN"/>
+              </w:rPr>
+            </w:pPr>
+            <w:r>
+              <w:rPr>
+                <w:rFonts w:cs="Arial"/>
+                <w:szCs w:val="21"/>
+              </w:rPr>
+              <w:object w:dxaOrig="225" w:dyaOrig="225">
+                <v:shape id="_x0000_i1181" type="#_x0000_t75" style="width:38.75pt;height:18pt" o:ole="">
                   <v:imagedata r:id="rId78" o:title=""/>
                 </v:shape>
-                <w:control r:id="rId79" w:name="CheckBox37" w:shapeid="_x0000_i1059"/>
+                <w:control r:id="rId79" w:name="CheckBox37" w:shapeid="_x0000_i1181"/>
               </w:object>
             </w:r>
             <w:r>
               <w:rPr>
                 <w:rFonts w:cs="Arial"/>
                 <w:szCs w:val="21"/>
-                <w:lang w:eastAsia="zh-CN"/>
-              </w:rPr>
-              <w:object w:dxaOrig="1440" w:dyaOrig="1440">
-                <v:shape id="_x0000_i1060" type="#_x0000_t75" style="width:38.75pt;height:18pt" o:ole="">
+              </w:rPr>
+              <w:object w:dxaOrig="225" w:dyaOrig="225">
+                <v:shape id="_x0000_i1183" type="#_x0000_t75" style="width:38.75pt;height:18pt" o:ole="">
                   <v:imagedata r:id="rId80" o:title=""/>
                 </v:shape>
-                <w:control r:id="rId81" w:name="CheckBox38" w:shapeid="_x0000_i1060"/>
+                <w:control r:id="rId81" w:name="CheckBox38" w:shapeid="_x0000_i1183"/>
               </w:object>
             </w:r>
           </w:p>
@@ -7104,51 +6697,49 @@
               <w:widowControl/>
               <w:jc w:val="center"/>
               <w:rPr>
+                <w:rFonts w:cs="Arial"/>
+                <w:szCs w:val="21"/>
+                <w:lang w:eastAsia="zh-CN"/>
+              </w:rPr>
+            </w:pPr>
+            <w:r>
+              <w:rPr>
                 <w:rFonts w:cs="Arial" w:hint="eastAsia"/>
                 <w:szCs w:val="21"/>
                 <w:lang w:eastAsia="zh-CN"/>
               </w:rPr>
-            </w:pPr>
+              <w:t>BUP</w:t>
+            </w:r>
             <w:r>
               <w:rPr>
                 <w:rFonts w:cs="Arial" w:hint="eastAsia"/>
                 <w:szCs w:val="21"/>
                 <w:lang w:eastAsia="zh-CN"/>
               </w:rPr>
-              <w:t>BUP</w:t>
-            </w:r>
-            <w:r>
-              <w:rPr>
-                <w:rFonts w:cs="Arial" w:hint="eastAsia"/>
-                <w:szCs w:val="21"/>
-                <w:lang w:eastAsia="zh-CN"/>
-              </w:rPr>
               <w:t>专项小组</w:t>
             </w:r>
             <w:r>
               <w:rPr>
                 <w:rFonts w:cs="Arial"/>
                 <w:szCs w:val="21"/>
-                <w:lang w:eastAsia="zh-CN"/>
-              </w:rPr>
-              <w:object w:dxaOrig="1440" w:dyaOrig="1440">
-                <v:shape id="_x0000_i1061" type="#_x0000_t75" style="width:41.55pt;height:18pt" o:ole="">
+              </w:rPr>
+              <w:object w:dxaOrig="225" w:dyaOrig="225">
+                <v:shape id="_x0000_i1185" type="#_x0000_t75" style="width:41.55pt;height:18pt" o:ole="">
                   <v:imagedata r:id="rId82" o:title=""/>
                 </v:shape>
-                <w:control r:id="rId83" w:name="CheckBox39" w:shapeid="_x0000_i1061"/>
+                <w:control r:id="rId83" w:name="CheckBox39" w:shapeid="_x0000_i1185"/>
               </w:object>
             </w:r>
             <w:r>
               <w:rPr>
                 <w:rFonts w:cs="Arial"/>
                 <w:szCs w:val="21"/>
-                <w:lang w:eastAsia="zh-CN"/>
-              </w:rPr>
-              <w:object w:dxaOrig="1440" w:dyaOrig="1440">
-                <v:shape id="_x0000_i1062" type="#_x0000_t75" style="width:38.1pt;height:18pt" o:ole="">
+              </w:rPr>
+              <w:object w:dxaOrig="225" w:dyaOrig="225">
+                <v:shape id="_x0000_i1187" type="#_x0000_t75" style="width:38.1pt;height:18pt" o:ole="">
                   <v:imagedata r:id="rId84" o:title=""/>
                 </v:shape>
-                <w:control r:id="rId85" w:name="CheckBox40" w:shapeid="_x0000_i1062"/>
+                <w:control r:id="rId85" w:name="CheckBox40" w:shapeid="_x0000_i1187"/>
               </w:object>
             </w:r>
           </w:p>
@@ -7165,9 +6756,7 @@
             <w:insideV w:val="none" w:sz="0" w:space="0" w:color="auto"/>
           </w:tblBorders>
           <w:tblCellMar>
-            <w:top w:w="0" w:type="dxa"/>
             <w:left w:w="0" w:type="dxa"/>
-            <w:bottom w:w="0" w:type="dxa"/>
             <w:right w:w="0" w:type="dxa"/>
           </w:tblCellMar>
         </w:tblPrEx>
@@ -7213,7 +6802,7 @@
               <w:widowControl/>
               <w:jc w:val="center"/>
               <w:rPr>
-                <w:rFonts w:cs="Arial" w:hint="eastAsia"/>
+                <w:rFonts w:cs="Arial"/>
                 <w:szCs w:val="21"/>
                 <w:lang w:eastAsia="zh-CN"/>
               </w:rPr>
@@ -7259,17 +6848,17 @@
               <w:widowControl/>
               <w:jc w:val="center"/>
               <w:rPr>
+                <w:rFonts w:cs="Arial"/>
+                <w:szCs w:val="21"/>
+                <w:lang w:eastAsia="zh-CN"/>
+              </w:rPr>
+            </w:pPr>
+            <w:r>
+              <w:rPr>
                 <w:rFonts w:cs="Arial" w:hint="eastAsia"/>
                 <w:szCs w:val="21"/>
                 <w:lang w:eastAsia="zh-CN"/>
               </w:rPr>
-            </w:pPr>
-            <w:r>
-              <w:rPr>
-                <w:rFonts w:cs="Arial" w:hint="eastAsia"/>
-                <w:szCs w:val="21"/>
-                <w:lang w:eastAsia="zh-CN"/>
-              </w:rPr>
               <w:t>项目管理组</w:t>
             </w:r>
           </w:p>
@@ -7278,7 +6867,7 @@
               <w:widowControl/>
               <w:jc w:val="center"/>
               <w:rPr>
-                <w:rFonts w:cs="Arial" w:hint="eastAsia"/>
+                <w:rFonts w:cs="Arial"/>
                 <w:color w:val="000000"/>
                 <w:szCs w:val="21"/>
                 <w:lang w:eastAsia="zh-CN"/>
@@ -7288,26 +6877,24 @@
               <w:rPr>
                 <w:rFonts w:cs="Arial"/>
                 <w:szCs w:val="21"/>
-                <w:lang w:eastAsia="zh-CN"/>
-              </w:rPr>
-              <w:object w:dxaOrig="1440" w:dyaOrig="1440">
-                <v:shape id="_x0000_i1063" type="#_x0000_t75" style="width:39.45pt;height:18pt" o:ole="">
+              </w:rPr>
+              <w:object w:dxaOrig="225" w:dyaOrig="225">
+                <v:shape id="_x0000_i1189" type="#_x0000_t75" style="width:39.45pt;height:18pt" o:ole="">
                   <v:imagedata r:id="rId86" o:title=""/>
                 </v:shape>
-                <w:control r:id="rId87" w:name="CheckBox110" w:shapeid="_x0000_i1063"/>
+                <w:control r:id="rId87" w:name="CheckBox110" w:shapeid="_x0000_i1189"/>
               </w:object>
             </w:r>
             <w:r>
               <w:rPr>
                 <w:rFonts w:cs="Arial"/>
                 <w:szCs w:val="21"/>
-                <w:lang w:eastAsia="zh-CN"/>
-              </w:rPr>
-              <w:object w:dxaOrig="1440" w:dyaOrig="1440">
-                <v:shape id="_x0000_i1064" type="#_x0000_t75" style="width:38.75pt;height:18pt" o:ole="">
+              </w:rPr>
+              <w:object w:dxaOrig="225" w:dyaOrig="225">
+                <v:shape id="_x0000_i1191" type="#_x0000_t75" style="width:38.75pt;height:18pt" o:ole="">
                   <v:imagedata r:id="rId88" o:title=""/>
                 </v:shape>
-                <w:control r:id="rId89" w:name="CheckBox210" w:shapeid="_x0000_i1064"/>
+                <w:control r:id="rId89" w:name="CheckBox210" w:shapeid="_x0000_i1191"/>
               </w:object>
             </w:r>
           </w:p>
@@ -7329,17 +6916,17 @@
               <w:widowControl/>
               <w:jc w:val="center"/>
               <w:rPr>
+                <w:rFonts w:cs="Arial"/>
+                <w:szCs w:val="21"/>
+                <w:lang w:eastAsia="zh-CN"/>
+              </w:rPr>
+            </w:pPr>
+            <w:r>
+              <w:rPr>
                 <w:rFonts w:cs="Arial" w:hint="eastAsia"/>
                 <w:szCs w:val="21"/>
                 <w:lang w:eastAsia="zh-CN"/>
               </w:rPr>
-            </w:pPr>
-            <w:r>
-              <w:rPr>
-                <w:rFonts w:cs="Arial" w:hint="eastAsia"/>
-                <w:szCs w:val="21"/>
-                <w:lang w:eastAsia="zh-CN"/>
-              </w:rPr>
               <w:t>测试组</w:t>
             </w:r>
           </w:p>
@@ -7348,7 +6935,7 @@
               <w:widowControl/>
               <w:jc w:val="center"/>
               <w:rPr>
-                <w:rFonts w:cs="Arial" w:hint="eastAsia"/>
+                <w:rFonts w:cs="Arial"/>
                 <w:color w:val="000000"/>
                 <w:szCs w:val="21"/>
                 <w:lang w:eastAsia="zh-CN"/>
@@ -7358,26 +6945,24 @@
               <w:rPr>
                 <w:rFonts w:cs="Arial"/>
                 <w:szCs w:val="21"/>
-                <w:lang w:eastAsia="zh-CN"/>
-              </w:rPr>
-              <w:object w:dxaOrig="1440" w:dyaOrig="1440">
-                <v:shape id="_x0000_i1065" type="#_x0000_t75" style="width:39.45pt;height:18pt" o:ole="">
+              </w:rPr>
+              <w:object w:dxaOrig="225" w:dyaOrig="225">
+                <v:shape id="_x0000_i1193" type="#_x0000_t75" style="width:39.45pt;height:18pt" o:ole="">
                   <v:imagedata r:id="rId90" o:title=""/>
                 </v:shape>
-                <w:control r:id="rId91" w:name="CheckBox111" w:shapeid="_x0000_i1065"/>
+                <w:control r:id="rId91" w:name="CheckBox111" w:shapeid="_x0000_i1193"/>
               </w:object>
             </w:r>
             <w:r>
               <w:rPr>
                 <w:rFonts w:cs="Arial"/>
                 <w:szCs w:val="21"/>
-                <w:lang w:eastAsia="zh-CN"/>
-              </w:rPr>
-              <w:object w:dxaOrig="1440" w:dyaOrig="1440">
-                <v:shape id="_x0000_i1066" type="#_x0000_t75" style="width:38.75pt;height:18pt" o:ole="">
+              </w:rPr>
+              <w:object w:dxaOrig="225" w:dyaOrig="225">
+                <v:shape id="_x0000_i1195" type="#_x0000_t75" style="width:38.75pt;height:18pt" o:ole="">
                   <v:imagedata r:id="rId92" o:title=""/>
                 </v:shape>
-                <w:control r:id="rId93" w:name="CheckBox211" w:shapeid="_x0000_i1066"/>
+                <w:control r:id="rId93" w:name="CheckBox211" w:shapeid="_x0000_i1195"/>
               </w:object>
             </w:r>
           </w:p>
@@ -7399,17 +6984,17 @@
               <w:widowControl/>
               <w:jc w:val="center"/>
               <w:rPr>
+                <w:rFonts w:cs="Arial"/>
+                <w:szCs w:val="21"/>
+                <w:lang w:eastAsia="zh-CN"/>
+              </w:rPr>
+            </w:pPr>
+            <w:r>
+              <w:rPr>
                 <w:rFonts w:cs="Arial" w:hint="eastAsia"/>
                 <w:szCs w:val="21"/>
                 <w:lang w:eastAsia="zh-CN"/>
               </w:rPr>
-            </w:pPr>
-            <w:r>
-              <w:rPr>
-                <w:rFonts w:cs="Arial" w:hint="eastAsia"/>
-                <w:szCs w:val="21"/>
-                <w:lang w:eastAsia="zh-CN"/>
-              </w:rPr>
               <w:t>评估分析组</w:t>
             </w:r>
           </w:p>
@@ -7418,7 +7003,7 @@
               <w:widowControl/>
               <w:jc w:val="center"/>
               <w:rPr>
-                <w:rFonts w:cs="Arial" w:hint="eastAsia"/>
+                <w:rFonts w:cs="Arial"/>
                 <w:color w:val="000000"/>
                 <w:szCs w:val="21"/>
                 <w:lang w:eastAsia="zh-CN"/>
@@ -7428,26 +7013,24 @@
               <w:rPr>
                 <w:rFonts w:cs="Arial"/>
                 <w:szCs w:val="21"/>
-                <w:lang w:eastAsia="zh-CN"/>
-              </w:rPr>
-              <w:object w:dxaOrig="1440" w:dyaOrig="1440">
-                <v:shape id="_x0000_i1067" type="#_x0000_t75" style="width:39.45pt;height:18pt" o:ole="">
+              </w:rPr>
+              <w:object w:dxaOrig="225" w:dyaOrig="225">
+                <v:shape id="_x0000_i1197" type="#_x0000_t75" style="width:39.45pt;height:18pt" o:ole="">
                   <v:imagedata r:id="rId94" o:title=""/>
                 </v:shape>
-                <w:control r:id="rId95" w:name="CheckBox112" w:shapeid="_x0000_i1067"/>
+                <w:control r:id="rId95" w:name="CheckBox112" w:shapeid="_x0000_i1197"/>
               </w:object>
             </w:r>
             <w:r>
               <w:rPr>
                 <w:rFonts w:cs="Arial"/>
                 <w:szCs w:val="21"/>
-                <w:lang w:eastAsia="zh-CN"/>
-              </w:rPr>
-              <w:object w:dxaOrig="1440" w:dyaOrig="1440">
-                <v:shape id="_x0000_i1068" type="#_x0000_t75" style="width:38.75pt;height:18pt" o:ole="">
+              </w:rPr>
+              <w:object w:dxaOrig="225" w:dyaOrig="225">
+                <v:shape id="_x0000_i1199" type="#_x0000_t75" style="width:38.75pt;height:18pt" o:ole="">
                   <v:imagedata r:id="rId96" o:title=""/>
                 </v:shape>
-                <w:control r:id="rId97" w:name="CheckBox212" w:shapeid="_x0000_i1068"/>
+                <w:control r:id="rId97" w:name="CheckBox212" w:shapeid="_x0000_i1199"/>
               </w:object>
             </w:r>
           </w:p>
@@ -7469,7 +7052,7 @@
               <w:widowControl/>
               <w:jc w:val="center"/>
               <w:rPr>
-                <w:rFonts w:cs="Arial" w:hint="eastAsia"/>
+                <w:rFonts w:cs="Arial"/>
                 <w:szCs w:val="21"/>
                 <w:lang w:eastAsia="zh-CN"/>
               </w:rPr>
@@ -7492,7 +7075,7 @@
               <w:widowControl/>
               <w:jc w:val="center"/>
               <w:rPr>
-                <w:rFonts w:cs="Arial" w:hint="eastAsia"/>
+                <w:rFonts w:cs="Arial"/>
                 <w:szCs w:val="21"/>
                 <w:lang w:eastAsia="zh-CN"/>
               </w:rPr>
@@ -7511,9 +7094,7 @@
             <w:insideV w:val="none" w:sz="0" w:space="0" w:color="auto"/>
           </w:tblBorders>
           <w:tblCellMar>
-            <w:top w:w="0" w:type="dxa"/>
             <w:left w:w="0" w:type="dxa"/>
-            <w:bottom w:w="0" w:type="dxa"/>
             <w:right w:w="0" w:type="dxa"/>
           </w:tblCellMar>
         </w:tblPrEx>
@@ -7626,7 +7207,6 @@
     <w:p>
       <w:pPr>
         <w:rPr>
-          <w:rFonts w:hint="eastAsia"/>
           <w:lang w:eastAsia="zh-CN"/>
         </w:rPr>
         <w:sectPr>
@@ -7642,7 +7222,6 @@
     <w:p>
       <w:pPr>
         <w:rPr>
-          <w:rFonts w:hint="eastAsia"/>
           <w:lang w:val="en-US" w:eastAsia="zh-CN"/>
         </w:rPr>
       </w:pPr>
@@ -7651,7 +7230,6 @@
       <w:pPr>
         <w:jc w:val="center"/>
         <w:rPr>
-          <w:rFonts w:hint="eastAsia"/>
           <w:b/>
           <w:noProof/>
           <w:sz w:val="28"/>
@@ -7659,8 +7237,6 @@
           <w:lang w:eastAsia="zh-CN"/>
         </w:rPr>
       </w:pPr>
-      <w:bookmarkStart w:id="1" w:name="_GoBack"/>
-      <w:bookmarkEnd w:id="1"/>
       <w:r>
         <w:rPr>
           <w:rFonts w:hint="eastAsia"/>
@@ -7721,7 +7297,6 @@
             <w:pPr>
               <w:jc w:val="center"/>
               <w:rPr>
-                <w:rFonts w:hint="eastAsia"/>
                 <w:lang w:eastAsia="zh-CN"/>
               </w:rPr>
             </w:pPr>
@@ -7776,7 +7351,6 @@
             <w:pPr>
               <w:jc w:val="center"/>
               <w:rPr>
-                <w:rFonts w:hint="eastAsia"/>
                 <w:lang w:eastAsia="zh-CN"/>
               </w:rPr>
             </w:pPr>
@@ -7804,7 +7378,6 @@
             <w:pPr>
               <w:jc w:val="center"/>
               <w:rPr>
-                <w:rFonts w:hint="eastAsia"/>
                 <w:lang w:eastAsia="zh-CN"/>
               </w:rPr>
             </w:pPr>
@@ -7838,7 +7411,6 @@
             <w:pPr>
               <w:jc w:val="center"/>
               <w:rPr>
-                <w:rFonts w:hint="eastAsia"/>
                 <w:sz w:val="18"/>
                 <w:szCs w:val="18"/>
               </w:rPr>
@@ -7874,7 +7446,6 @@
             <w:pPr>
               <w:jc w:val="center"/>
               <w:rPr>
-                <w:rFonts w:hint="eastAsia"/>
                 <w:lang w:eastAsia="zh-CN"/>
               </w:rPr>
             </w:pPr>
@@ -8087,7 +7658,6 @@
     <w:p>
       <w:pPr>
         <w:rPr>
-          <w:rFonts w:hint="eastAsia"/>
           <w:lang w:val="en-US" w:eastAsia="zh-CN"/>
         </w:rPr>
       </w:pPr>
@@ -8178,7 +7748,6 @@
       <w:ind w:right="45"/>
       <w:jc w:val="right"/>
       <w:rPr>
-        <w:rFonts w:hint="eastAsia"/>
         <w:lang w:eastAsia="zh-CN"/>
       </w:rPr>
     </w:pPr>
@@ -8197,7 +7766,6 @@
       </w:tabs>
       <w:ind w:right="360"/>
       <w:rPr>
-        <w:rFonts w:hint="eastAsia"/>
         <w:lang w:eastAsia="zh-CN"/>
       </w:rPr>
     </w:pPr>
@@ -8268,7 +7836,7 @@
       </w:tabs>
       <w:ind w:leftChars="-758" w:left="-848" w:rightChars="-364" w:right="-764" w:hangingChars="353" w:hanging="744"/>
       <w:rPr>
-        <w:rFonts w:ascii="黑体" w:eastAsia="黑体" w:hint="eastAsia"/>
+        <w:rFonts w:ascii="黑体" w:eastAsia="黑体"/>
         <w:b/>
         <w:color w:val="4F81BD"/>
         <w:szCs w:val="21"/>
@@ -8423,7 +7991,6 @@
       </w:tabs>
       <w:jc w:val="right"/>
       <w:rPr>
-        <w:rFonts w:hint="eastAsia"/>
         <w:lang w:val="en-US" w:eastAsia="zh-CN"/>
       </w:rPr>
     </w:pPr>
@@ -8441,7 +8008,6 @@
         <w:tab w:val="right" w:pos="9071"/>
       </w:tabs>
       <w:rPr>
-        <w:rFonts w:hint="eastAsia"/>
         <w:lang w:eastAsia="zh-CN"/>
       </w:rPr>
     </w:pPr>
@@ -9043,6 +8609,50 @@
     <w:lsdException w:name="Hyperlink" w:uiPriority="99"/>
     <w:lsdException w:name="Strong" w:qFormat="1"/>
     <w:lsdException w:name="Emphasis" w:qFormat="1"/>
+    <w:lsdException w:name="Normal Table" w:semiHidden="1" w:unhideWhenUsed="1"/>
+    <w:lsdException w:name="Table Simple 1" w:semiHidden="1" w:unhideWhenUsed="1"/>
+    <w:lsdException w:name="Table Simple 2" w:semiHidden="1" w:unhideWhenUsed="1"/>
+    <w:lsdException w:name="Table Simple 3" w:semiHidden="1" w:unhideWhenUsed="1"/>
+    <w:lsdException w:name="Table Classic 1" w:semiHidden="1" w:unhideWhenUsed="1"/>
+    <w:lsdException w:name="Table Classic 2" w:semiHidden="1" w:unhideWhenUsed="1"/>
+    <w:lsdException w:name="Table Classic 3" w:semiHidden="1" w:unhideWhenUsed="1"/>
+    <w:lsdException w:name="Table Classic 4" w:semiHidden="1" w:unhideWhenUsed="1"/>
+    <w:lsdException w:name="Table Colorful 1" w:semiHidden="1" w:unhideWhenUsed="1"/>
+    <w:lsdException w:name="Table Colorful 2" w:semiHidden="1" w:unhideWhenUsed="1"/>
+    <w:lsdException w:name="Table Colorful 3" w:semiHidden="1" w:unhideWhenUsed="1"/>
+    <w:lsdException w:name="Table Columns 1" w:semiHidden="1" w:unhideWhenUsed="1"/>
+    <w:lsdException w:name="Table Columns 2" w:semiHidden="1" w:unhideWhenUsed="1"/>
+    <w:lsdException w:name="Table Columns 3" w:semiHidden="1" w:unhideWhenUsed="1"/>
+    <w:lsdException w:name="Table Columns 4" w:semiHidden="1" w:unhideWhenUsed="1"/>
+    <w:lsdException w:name="Table Columns 5" w:semiHidden="1" w:unhideWhenUsed="1"/>
+    <w:lsdException w:name="Table Grid 1" w:semiHidden="1" w:unhideWhenUsed="1"/>
+    <w:lsdException w:name="Table Grid 2" w:semiHidden="1" w:unhideWhenUsed="1"/>
+    <w:lsdException w:name="Table Grid 3" w:semiHidden="1" w:unhideWhenUsed="1"/>
+    <w:lsdException w:name="Table Grid 4" w:semiHidden="1" w:unhideWhenUsed="1"/>
+    <w:lsdException w:name="Table Grid 5" w:semiHidden="1" w:unhideWhenUsed="1"/>
+    <w:lsdException w:name="Table Grid 6" w:semiHidden="1" w:unhideWhenUsed="1"/>
+    <w:lsdException w:name="Table Grid 7" w:semiHidden="1" w:unhideWhenUsed="1"/>
+    <w:lsdException w:name="Table Grid 8" w:semiHidden="1" w:unhideWhenUsed="1"/>
+    <w:lsdException w:name="Table List 1" w:semiHidden="1" w:unhideWhenUsed="1"/>
+    <w:lsdException w:name="Table List 2" w:semiHidden="1" w:unhideWhenUsed="1"/>
+    <w:lsdException w:name="Table List 3" w:semiHidden="1" w:unhideWhenUsed="1"/>
+    <w:lsdException w:name="Table List 4" w:semiHidden="1" w:unhideWhenUsed="1"/>
+    <w:lsdException w:name="Table List 5" w:semiHidden="1" w:unhideWhenUsed="1"/>
+    <w:lsdException w:name="Table List 6" w:semiHidden="1" w:unhideWhenUsed="1"/>
+    <w:lsdException w:name="Table List 7" w:semiHidden="1" w:unhideWhenUsed="1"/>
+    <w:lsdException w:name="Table List 8" w:semiHidden="1" w:unhideWhenUsed="1"/>
+    <w:lsdException w:name="Table 3D effects 1" w:semiHidden="1" w:unhideWhenUsed="1"/>
+    <w:lsdException w:name="Table 3D effects 2" w:semiHidden="1" w:unhideWhenUsed="1"/>
+    <w:lsdException w:name="Table 3D effects 3" w:semiHidden="1" w:unhideWhenUsed="1"/>
+    <w:lsdException w:name="Table Contemporary" w:semiHidden="1" w:unhideWhenUsed="1"/>
+    <w:lsdException w:name="Table Elegant" w:semiHidden="1" w:unhideWhenUsed="1"/>
+    <w:lsdException w:name="Table Professional" w:semiHidden="1" w:unhideWhenUsed="1"/>
+    <w:lsdException w:name="Table Subtle 1" w:semiHidden="1" w:unhideWhenUsed="1"/>
+    <w:lsdException w:name="Table Subtle 2" w:semiHidden="1" w:unhideWhenUsed="1"/>
+    <w:lsdException w:name="Table Web 1" w:semiHidden="1" w:unhideWhenUsed="1"/>
+    <w:lsdException w:name="Table Web 2" w:semiHidden="1" w:unhideWhenUsed="1"/>
+    <w:lsdException w:name="Table Web 3" w:semiHidden="1" w:unhideWhenUsed="1"/>
+    <w:lsdException w:name="Table Theme" w:semiHidden="1" w:unhideWhenUsed="1"/>
     <w:lsdException w:name="Placeholder Text" w:semiHidden="1" w:uiPriority="99"/>
     <w:lsdException w:name="No Spacing" w:uiPriority="1" w:qFormat="1"/>
     <w:lsdException w:name="Light Shading" w:uiPriority="60"/>
@@ -9533,11 +9143,15 @@
   </w:style>
   <w:style w:type="character" w:default="1" w:styleId="a0">
     <w:name w:val="Default Paragraph Font"/>
+    <w:uiPriority w:val="1"/>
     <w:semiHidden/>
+    <w:unhideWhenUsed/>
   </w:style>
   <w:style w:type="table" w:default="1" w:styleId="a1">
     <w:name w:val="Normal Table"/>
+    <w:uiPriority w:val="99"/>
     <w:semiHidden/>
+    <w:unhideWhenUsed/>
     <w:tblPr>
       <w:tblInd w:w="0" w:type="dxa"/>
       <w:tblCellMar>
@@ -9550,7 +9164,9 @@
   </w:style>
   <w:style w:type="numbering" w:default="1" w:styleId="a2">
     <w:name w:val="No List"/>
+    <w:uiPriority w:val="99"/>
     <w:semiHidden/>
+    <w:unhideWhenUsed/>
   </w:style>
   <w:style w:type="paragraph" w:styleId="a3">
     <w:name w:val="footer"/>
@@ -10286,7 +9902,7 @@
 </file>
 
 <file path=customXml/itemProps1.xml><?xml version="1.0" encoding="utf-8"?>
-<ds:datastoreItem xmlns:ds="http://schemas.openxmlformats.org/officeDocument/2006/customXml" ds:itemID="{E4799A18-A0D2-4BE8-8C37-B72736998080}">
+<ds:datastoreItem xmlns:ds="http://schemas.openxmlformats.org/officeDocument/2006/customXml" ds:itemID="{9DEA526A-743F-4AC8-811A-B9CC2249D1C4}">
   <ds:schemaRefs>
     <ds:schemaRef ds:uri="http://schemas.openxmlformats.org/officeDocument/2006/bibliography"/>
   </ds:schemaRefs>

</xml_diff>